<commit_message>
chore: fixed binary files being changed by bd2b416a44dee8a653524d584a3ef71463a18d26
</commit_message>
<xml_diff>
--- a/Organisation/Compléments/PropositionClient.docx
+++ b/Organisation/Compléments/PropositionClient.docx
@@ -1,3 +1,3832 @@
+
+<file path=word/document.xml><?xml version="1.0" encoding="utf-8"?>
+<w:document xmlns:wpc="http://schemas.microsoft.com/office/word/2010/wordprocessingCanvas" xmlns:cx="http://schemas.microsoft.com/office/drawing/2014/chartex" xmlns:cx1="http://schemas.microsoft.com/office/drawing/2015/9/8/chartex" xmlns:cx2="http://schemas.microsoft.com/office/drawing/2015/10/21/chartex" xmlns:cx3="http://schemas.microsoft.com/office/drawing/2016/5/9/chartex" xmlns:cx4="http://schemas.microsoft.com/office/drawing/2016/5/10/chartex" xmlns:cx5="http://schemas.microsoft.com/office/drawing/2016/5/11/chartex" xmlns:cx6="http://schemas.microsoft.com/office/drawing/2016/5/12/chartex" xmlns:cx7="http://schemas.microsoft.com/office/drawing/2016/5/13/chartex" xmlns:cx8="http://schemas.microsoft.com/office/drawing/2016/5/14/chartex" xmlns:mc="http://schemas.openxmlformats.org/markup-compatibility/2006" xmlns:aink="http://schemas.microsoft.com/office/drawing/2016/ink" xmlns:am3d="http://schemas.microsoft.com/office/drawing/2017/model3d" xmlns:o="urn:schemas-microsoft-com:office:office" xmlns:oel="http://schemas.microsoft.com/office/2019/extlst" xmlns:r="http://schemas.openxmlformats.org/officeDocument/2006/relationships" xmlns:m="http://schemas.openxmlformats.org/officeDocument/2006/math" xmlns:v="urn:schemas-microsoft-com:vml" xmlns:wp14="http://schemas.microsoft.com/office/word/2010/wordprocessingDrawing" xmlns:wp="http://schemas.openxmlformats.org/drawingml/2006/wordprocessingDrawing" xmlns:w10="urn:schemas-microsoft-com:office:word" xmlns:w="http://schemas.openxmlformats.org/wordprocessingml/2006/main" xmlns:w14="http://schemas.microsoft.com/office/word/2010/wordml" xmlns:w15="http://schemas.microsoft.com/office/word/2012/wordml" xmlns:w16cex="http://schemas.microsoft.com/office/word/2018/wordml/cex" xmlns:w16cid="http://schemas.microsoft.com/office/word/2016/wordml/cid" xmlns:w16="http://schemas.microsoft.com/office/word/2018/wordml" xmlns:w16sdtdh="http://schemas.microsoft.com/office/word/2020/wordml/sdtdatahash" xmlns:w16se="http://schemas.microsoft.com/office/word/2015/wordml/symex" xmlns:wpg="http://schemas.microsoft.com/office/word/2010/wordprocessingGroup" xmlns:wpi="http://schemas.microsoft.com/office/word/2010/wordprocessingInk" xmlns:wne="http://schemas.microsoft.com/office/word/2006/wordml" xmlns:wps="http://schemas.microsoft.com/office/word/2010/wordprocessingShape" mc:Ignorable="w14 w15 w16se w16cid w16 w16cex w16sdtdh wp14">
+  <w:body>
+    <w:p>
+      <w:pPr>
+        <w:rPr>
+          <w:rFonts w:ascii="Verdana Pro" w:hAnsi="Verdana Pro"/>
+          <w:sz w:val="24"/>
+          <w:szCs w:val="24"/>
+        </w:rPr>
+      </w:pPr>
+    </w:p>
+    <w:p>
+      <w:pPr>
+        <w:rPr>
+          <w:rFonts w:ascii="Verdana Pro" w:hAnsi="Verdana Pro"/>
+          <w:sz w:val="24"/>
+          <w:szCs w:val="24"/>
+        </w:rPr>
+      </w:pPr>
+    </w:p>
+    <w:p>
+      <w:pPr>
+        <w:rPr>
+          <w:rFonts w:ascii="Verdana Pro" w:hAnsi="Verdana Pro"/>
+          <w:sz w:val="24"/>
+          <w:szCs w:val="24"/>
+        </w:rPr>
+      </w:pPr>
+    </w:p>
+    <w:p>
+      <w:pPr>
+        <w:rPr>
+          <w:rFonts w:ascii="Verdana Pro" w:hAnsi="Verdana Pro"/>
+          <w:sz w:val="24"/>
+          <w:szCs w:val="24"/>
+        </w:rPr>
+      </w:pPr>
+    </w:p>
+    <w:p>
+      <w:pPr>
+        <w:rPr>
+          <w:rFonts w:ascii="Verdana Pro" w:hAnsi="Verdana Pro"/>
+          <w:sz w:val="24"/>
+          <w:szCs w:val="24"/>
+        </w:rPr>
+      </w:pPr>
+    </w:p>
+    <w:p>
+      <w:pPr>
+        <w:rPr>
+          <w:rFonts w:ascii="Verdana Pro" w:hAnsi="Verdana Pro"/>
+          <w:sz w:val="24"/>
+          <w:szCs w:val="24"/>
+        </w:rPr>
+      </w:pPr>
+    </w:p>
+    <w:p>
+      <w:pPr>
+        <w:rPr>
+          <w:rFonts w:ascii="Verdana Pro" w:hAnsi="Verdana Pro"/>
+          <w:sz w:val="24"/>
+          <w:szCs w:val="24"/>
+        </w:rPr>
+      </w:pPr>
+    </w:p>
+    <w:p>
+      <w:pPr>
+        <w:rPr>
+          <w:rFonts w:ascii="Verdana Pro" w:hAnsi="Verdana Pro"/>
+          <w:sz w:val="24"/>
+          <w:szCs w:val="24"/>
+        </w:rPr>
+      </w:pPr>
+    </w:p>
+    <w:p>
+      <w:pPr>
+        <w:rPr>
+          <w:rFonts w:ascii="Verdana Pro" w:hAnsi="Verdana Pro"/>
+          <w:sz w:val="24"/>
+          <w:szCs w:val="24"/>
+        </w:rPr>
+      </w:pPr>
+    </w:p>
+    <w:p>
+      <w:pPr>
+        <w:rPr>
+          <w:rFonts w:ascii="Verdana Pro" w:hAnsi="Verdana Pro"/>
+          <w:sz w:val="24"/>
+          <w:szCs w:val="24"/>
+        </w:rPr>
+      </w:pPr>
+    </w:p>
+    <w:p>
+      <w:pPr>
+        <w:jc w:val="center"/>
+        <w:rPr>
+          <w:rFonts w:ascii="Verdana Pro" w:hAnsi="Verdana Pro"/>
+          <w:b/>
+          <w:bCs/>
+          <w:sz w:val="72"/>
+          <w:szCs w:val="72"/>
+        </w:rPr>
+      </w:pPr>
+      <w:r>
+        <w:rPr>
+          <w:rFonts w:ascii="Verdana Pro" w:hAnsi="Verdana Pro"/>
+          <w:b/>
+          <w:bCs/>
+          <w:sz w:val="72"/>
+          <w:szCs w:val="72"/>
+        </w:rPr>
+        <w:t>Proposition Client</w:t>
+      </w:r>
+    </w:p>
+    <w:p>
+      <w:pPr>
+        <w:jc w:val="center"/>
+        <w:rPr>
+          <w:rFonts w:ascii="Verdana Pro" w:hAnsi="Verdana Pro"/>
+          <w:sz w:val="72"/>
+          <w:szCs w:val="72"/>
+        </w:rPr>
+      </w:pPr>
+      <w:r>
+        <w:rPr>
+          <w:rFonts w:ascii="Verdana Pro" w:hAnsi="Verdana Pro"/>
+          <w:sz w:val="72"/>
+          <w:szCs w:val="72"/>
+        </w:rPr>
+        <w:t>S3.A.01</w:t>
+      </w:r>
+    </w:p>
+    <w:p>
+      <w:pPr>
+        <w:rPr>
+          <w:rFonts w:ascii="Verdana Pro" w:hAnsi="Verdana Pro"/>
+          <w:sz w:val="72"/>
+          <w:szCs w:val="72"/>
+        </w:rPr>
+      </w:pPr>
+      <w:r>
+        <w:rPr>
+          <w:rFonts w:ascii="Verdana Pro" w:hAnsi="Verdana Pro"/>
+          <w:sz w:val="72"/>
+          <w:szCs w:val="72"/>
+        </w:rPr>
+        <w:br w:type="page"/>
+      </w:r>
+    </w:p>
+    <w:p>
+      <w:pPr>
+        <w:jc w:val="center"/>
+        <w:rPr>
+          <w:rFonts w:ascii="Verdana Pro" w:hAnsi="Verdana Pro"/>
+          <w:sz w:val="36"/>
+          <w:szCs w:val="36"/>
+          <w:u w:val="single"/>
+        </w:rPr>
+      </w:pPr>
+      <w:r>
+        <w:rPr>
+          <w:rFonts w:ascii="Verdana Pro" w:hAnsi="Verdana Pro"/>
+          <w:sz w:val="36"/>
+          <w:szCs w:val="36"/>
+          <w:u w:val="single"/>
+        </w:rPr>
+        <w:lastRenderedPageBreak/>
+        <w:t>Présentation du projet :</w:t>
+      </w:r>
+    </w:p>
+    <w:p>
+      <w:pPr>
+        <w:rPr>
+          <w:rFonts w:ascii="Verdana Pro" w:hAnsi="Verdana Pro"/>
+          <w:sz w:val="28"/>
+          <w:szCs w:val="28"/>
+          <w:u w:val="single"/>
+        </w:rPr>
+      </w:pPr>
+      <w:r>
+        <w:rPr>
+          <w:rFonts w:ascii="Verdana Pro" w:hAnsi="Verdana Pro"/>
+          <w:sz w:val="28"/>
+          <w:szCs w:val="28"/>
+          <w:u w:val="single"/>
+        </w:rPr>
+        <w:t>Contexte :</w:t>
+      </w:r>
+    </w:p>
+    <w:p>
+      <w:pPr>
+        <w:rPr>
+          <w:rFonts w:ascii="Verdana Pro" w:hAnsi="Verdana Pro"/>
+          <w:sz w:val="28"/>
+          <w:szCs w:val="28"/>
+        </w:rPr>
+      </w:pPr>
+      <w:r>
+        <w:rPr>
+          <w:rFonts w:ascii="Verdana Pro" w:hAnsi="Verdana Pro"/>
+          <w:sz w:val="28"/>
+          <w:szCs w:val="28"/>
+        </w:rPr>
+        <w:t>Le club d’escalade Senescalade, enrichi par une communauté grandissante de plus de 300 membres, est confronté à un défi logistique significatif dans la gestion des inscriptions et des adhésions. La gestion manuelle actuelle des inscriptions, notamment via la plateforme HelloAsso, se révèle laborieuse et requiert une validation manuelle.</w:t>
+      </w:r>
+    </w:p>
+    <w:p>
+      <w:pPr>
+        <w:rPr>
+          <w:rFonts w:ascii="Verdana Pro" w:hAnsi="Verdana Pro"/>
+          <w:sz w:val="28"/>
+          <w:szCs w:val="28"/>
+          <w:u w:val="single"/>
+        </w:rPr>
+      </w:pPr>
+      <w:r>
+        <w:rPr>
+          <w:rFonts w:ascii="Verdana Pro" w:hAnsi="Verdana Pro"/>
+          <w:sz w:val="28"/>
+          <w:szCs w:val="28"/>
+          <w:u w:val="single"/>
+        </w:rPr>
+        <w:t>Problématique :</w:t>
+      </w:r>
+    </w:p>
+    <w:p>
+      <w:pPr>
+        <w:rPr>
+          <w:rFonts w:ascii="Verdana Pro" w:hAnsi="Verdana Pro"/>
+          <w:sz w:val="28"/>
+          <w:szCs w:val="28"/>
+        </w:rPr>
+      </w:pPr>
+      <w:r>
+        <w:rPr>
+          <w:rFonts w:ascii="Verdana Pro" w:hAnsi="Verdana Pro"/>
+          <w:sz w:val="28"/>
+          <w:szCs w:val="28"/>
+        </w:rPr>
+        <w:t>Les solutions existantes, explorées par le club, se sont révélées soit financièrement inaccessibles soit techniquement inadaptées aux besoins spécifiques du club. Aucune solution open-source adéquate n'a été identifiée à ce jour. Ainsi, le besoin d'un outil sur mesure, efficient, et en ligne pour une gestion simplifiée et transparente des inscriptions est clairement identifié.</w:t>
+      </w:r>
+    </w:p>
+    <w:p>
+      <w:pPr>
+        <w:rPr>
+          <w:rFonts w:ascii="Verdana Pro" w:hAnsi="Verdana Pro"/>
+          <w:sz w:val="28"/>
+          <w:szCs w:val="28"/>
+          <w:u w:val="single"/>
+        </w:rPr>
+      </w:pPr>
+      <w:r>
+        <w:rPr>
+          <w:rFonts w:ascii="Verdana Pro" w:hAnsi="Verdana Pro"/>
+          <w:sz w:val="28"/>
+          <w:szCs w:val="28"/>
+          <w:u w:val="single"/>
+        </w:rPr>
+        <w:t>Objectif du Projet :</w:t>
+      </w:r>
+    </w:p>
+    <w:p>
+      <w:pPr>
+        <w:rPr>
+          <w:rFonts w:ascii="Verdana Pro" w:hAnsi="Verdana Pro"/>
+          <w:sz w:val="28"/>
+          <w:szCs w:val="28"/>
+        </w:rPr>
+      </w:pPr>
+      <w:r>
+        <w:rPr>
+          <w:rFonts w:ascii="Verdana Pro" w:hAnsi="Verdana Pro"/>
+          <w:sz w:val="28"/>
+          <w:szCs w:val="28"/>
+        </w:rPr>
+        <w:t>Mettre en place une application web sur mesure pour automatiser et optimiser le processus d’inscription et de gestion des membres du club.</w:t>
+      </w:r>
+    </w:p>
+    <w:p>
+      <w:pPr>
+        <w:rPr>
+          <w:rFonts w:ascii="Verdana Pro" w:hAnsi="Verdana Pro"/>
+          <w:sz w:val="28"/>
+          <w:szCs w:val="28"/>
+          <w:u w:val="single"/>
+        </w:rPr>
+      </w:pPr>
+      <w:r>
+        <w:rPr>
+          <w:rFonts w:ascii="Verdana Pro" w:hAnsi="Verdana Pro"/>
+          <w:sz w:val="28"/>
+          <w:szCs w:val="28"/>
+          <w:u w:val="single"/>
+        </w:rPr>
+        <w:t>Fonctionnalités Clés :</w:t>
+      </w:r>
+    </w:p>
+    <w:p>
+      <w:pPr>
+        <w:pStyle w:val="Paragraphedeliste"/>
+        <w:numPr>
+          <w:ilvl w:val="0"/>
+          <w:numId w:val="3"/>
+        </w:numPr>
+        <w:rPr>
+          <w:rFonts w:ascii="Verdana Pro" w:hAnsi="Verdana Pro"/>
+          <w:sz w:val="28"/>
+          <w:szCs w:val="28"/>
+        </w:rPr>
+      </w:pPr>
+      <w:r>
+        <w:rPr>
+          <w:rFonts w:ascii="Verdana Pro" w:hAnsi="Verdana Pro"/>
+          <w:sz w:val="28"/>
+          <w:szCs w:val="28"/>
+        </w:rPr>
+        <w:t>Gestion des Places et Créneaux</w:t>
+      </w:r>
+    </w:p>
+    <w:p>
+      <w:pPr>
+        <w:pStyle w:val="Paragraphedeliste"/>
+        <w:numPr>
+          <w:ilvl w:val="0"/>
+          <w:numId w:val="4"/>
+        </w:numPr>
+        <w:rPr>
+          <w:rFonts w:ascii="Verdana Pro" w:hAnsi="Verdana Pro"/>
+          <w:sz w:val="28"/>
+          <w:szCs w:val="28"/>
+        </w:rPr>
+      </w:pPr>
+      <w:r>
+        <w:rPr>
+          <w:rFonts w:ascii="Verdana Pro" w:hAnsi="Verdana Pro"/>
+          <w:sz w:val="28"/>
+          <w:szCs w:val="28"/>
+        </w:rPr>
+        <w:t>Affichage en temps réel des places disponibles par créneau de séance et par tranche d’âge.</w:t>
+      </w:r>
+    </w:p>
+    <w:p>
+      <w:pPr>
+        <w:pStyle w:val="Paragraphedeliste"/>
+        <w:numPr>
+          <w:ilvl w:val="0"/>
+          <w:numId w:val="4"/>
+        </w:numPr>
+        <w:rPr>
+          <w:rFonts w:ascii="Verdana Pro" w:hAnsi="Verdana Pro"/>
+          <w:sz w:val="28"/>
+          <w:szCs w:val="28"/>
+        </w:rPr>
+      </w:pPr>
+      <w:r>
+        <w:rPr>
+          <w:rFonts w:ascii="Verdana Pro" w:hAnsi="Verdana Pro"/>
+          <w:sz w:val="28"/>
+          <w:szCs w:val="28"/>
+        </w:rPr>
+        <w:t>Clôture automatique des inscriptions une fois les places pour un créneau donné épuisées.</w:t>
+      </w:r>
+    </w:p>
+    <w:p>
+      <w:pPr>
+        <w:pStyle w:val="Paragraphedeliste"/>
+        <w:numPr>
+          <w:ilvl w:val="0"/>
+          <w:numId w:val="3"/>
+        </w:numPr>
+        <w:rPr>
+          <w:rFonts w:ascii="Verdana Pro" w:hAnsi="Verdana Pro"/>
+          <w:sz w:val="28"/>
+          <w:szCs w:val="28"/>
+        </w:rPr>
+      </w:pPr>
+      <w:r>
+        <w:rPr>
+          <w:rFonts w:ascii="Verdana Pro" w:hAnsi="Verdana Pro"/>
+          <w:sz w:val="28"/>
+          <w:szCs w:val="28"/>
+        </w:rPr>
+        <w:t>Gestion des Informations des Adhérents</w:t>
+      </w:r>
+    </w:p>
+    <w:p>
+      <w:pPr>
+        <w:pStyle w:val="Paragraphedeliste"/>
+        <w:numPr>
+          <w:ilvl w:val="0"/>
+          <w:numId w:val="4"/>
+        </w:numPr>
+        <w:rPr>
+          <w:rFonts w:ascii="Verdana Pro" w:hAnsi="Verdana Pro"/>
+          <w:sz w:val="28"/>
+          <w:szCs w:val="28"/>
+        </w:rPr>
+      </w:pPr>
+      <w:r>
+        <w:rPr>
+          <w:rFonts w:ascii="Verdana Pro" w:hAnsi="Verdana Pro"/>
+          <w:sz w:val="28"/>
+          <w:szCs w:val="28"/>
+        </w:rPr>
+        <w:t>Collecte et gestion des informations personnelles pour la création de licences.</w:t>
+      </w:r>
+    </w:p>
+    <w:p>
+      <w:pPr>
+        <w:pStyle w:val="Paragraphedeliste"/>
+        <w:numPr>
+          <w:ilvl w:val="0"/>
+          <w:numId w:val="4"/>
+        </w:numPr>
+        <w:rPr>
+          <w:rFonts w:ascii="Verdana Pro" w:hAnsi="Verdana Pro"/>
+          <w:sz w:val="28"/>
+          <w:szCs w:val="28"/>
+        </w:rPr>
+      </w:pPr>
+      <w:r>
+        <w:rPr>
+          <w:rFonts w:ascii="Verdana Pro" w:hAnsi="Verdana Pro"/>
+          <w:sz w:val="28"/>
+          <w:szCs w:val="28"/>
+        </w:rPr>
+        <w:t>Collecte et gestion des coordonnées des contacts associés à chaque adhérent.</w:t>
+      </w:r>
+    </w:p>
+    <w:p>
+      <w:pPr>
+        <w:pStyle w:val="Paragraphedeliste"/>
+        <w:numPr>
+          <w:ilvl w:val="0"/>
+          <w:numId w:val="3"/>
+        </w:numPr>
+        <w:rPr>
+          <w:rFonts w:ascii="Verdana Pro" w:hAnsi="Verdana Pro"/>
+          <w:sz w:val="28"/>
+          <w:szCs w:val="28"/>
+        </w:rPr>
+      </w:pPr>
+      <w:r>
+        <w:rPr>
+          <w:rFonts w:ascii="Verdana Pro" w:hAnsi="Verdana Pro"/>
+          <w:sz w:val="28"/>
+          <w:szCs w:val="28"/>
+        </w:rPr>
+        <w:lastRenderedPageBreak/>
+        <w:t>Gestion de la Base des Membres Inscrits</w:t>
+      </w:r>
+    </w:p>
+    <w:p>
+      <w:pPr>
+        <w:pStyle w:val="Paragraphedeliste"/>
+        <w:numPr>
+          <w:ilvl w:val="0"/>
+          <w:numId w:val="4"/>
+        </w:numPr>
+        <w:rPr>
+          <w:rFonts w:ascii="Verdana Pro" w:hAnsi="Verdana Pro"/>
+          <w:sz w:val="28"/>
+          <w:szCs w:val="28"/>
+        </w:rPr>
+      </w:pPr>
+      <w:r>
+        <w:rPr>
+          <w:rFonts w:ascii="Verdana Pro" w:hAnsi="Verdana Pro"/>
+          <w:sz w:val="28"/>
+          <w:szCs w:val="28"/>
+        </w:rPr>
+        <w:t>Stockage, consultation et gestion des données des membres inscrits</w:t>
+      </w:r>
+    </w:p>
+    <w:p>
+      <w:pPr>
+        <w:pStyle w:val="Paragraphedeliste"/>
+        <w:numPr>
+          <w:ilvl w:val="0"/>
+          <w:numId w:val="3"/>
+        </w:numPr>
+        <w:rPr>
+          <w:rFonts w:ascii="Verdana Pro" w:hAnsi="Verdana Pro"/>
+          <w:sz w:val="28"/>
+          <w:szCs w:val="28"/>
+        </w:rPr>
+      </w:pPr>
+      <w:r>
+        <w:rPr>
+          <w:rFonts w:ascii="Verdana Pro" w:hAnsi="Verdana Pro"/>
+          <w:sz w:val="28"/>
+          <w:szCs w:val="28"/>
+        </w:rPr>
+        <w:t>Intégration de Service de Paiement</w:t>
+      </w:r>
+    </w:p>
+    <w:p>
+      <w:pPr>
+        <w:pStyle w:val="Paragraphedeliste"/>
+        <w:numPr>
+          <w:ilvl w:val="0"/>
+          <w:numId w:val="4"/>
+        </w:numPr>
+        <w:rPr>
+          <w:rFonts w:ascii="Verdana Pro" w:hAnsi="Verdana Pro"/>
+          <w:sz w:val="28"/>
+          <w:szCs w:val="28"/>
+        </w:rPr>
+      </w:pPr>
+      <w:r>
+        <w:rPr>
+          <w:rFonts w:ascii="Verdana Pro" w:hAnsi="Verdana Pro"/>
+          <w:sz w:val="28"/>
+          <w:szCs w:val="28"/>
+        </w:rPr>
+        <w:t>Intégration avec un service externe, ici HelloAsso, pour faciliter les paiements en ligne.</w:t>
+      </w:r>
+    </w:p>
+    <w:p>
+      <w:pPr>
+        <w:rPr>
+          <w:rFonts w:ascii="Verdana Pro" w:hAnsi="Verdana Pro"/>
+          <w:sz w:val="28"/>
+          <w:szCs w:val="28"/>
+        </w:rPr>
+      </w:pPr>
+    </w:p>
+    <w:p>
+      <w:pPr>
+        <w:jc w:val="center"/>
+        <w:rPr>
+          <w:rFonts w:ascii="Verdana Pro" w:hAnsi="Verdana Pro"/>
+          <w:sz w:val="36"/>
+          <w:szCs w:val="36"/>
+          <w:u w:val="single"/>
+        </w:rPr>
+      </w:pPr>
+      <w:r>
+        <w:rPr>
+          <w:rFonts w:ascii="Verdana Pro" w:hAnsi="Verdana Pro"/>
+          <w:sz w:val="36"/>
+          <w:szCs w:val="36"/>
+          <w:u w:val="single"/>
+        </w:rPr>
+        <w:t>Contraintes et Spécificités</w:t>
+      </w:r>
+      <w:r>
+        <w:rPr>
+          <w:rFonts w:ascii="Verdana Pro" w:hAnsi="Verdana Pro"/>
+          <w:sz w:val="36"/>
+          <w:szCs w:val="36"/>
+          <w:u w:val="single"/>
+        </w:rPr>
+        <w:t xml:space="preserve"> </w:t>
+      </w:r>
+      <w:r>
+        <w:rPr>
+          <w:rFonts w:ascii="Verdana Pro" w:hAnsi="Verdana Pro"/>
+          <w:sz w:val="36"/>
+          <w:szCs w:val="36"/>
+          <w:u w:val="single"/>
+        </w:rPr>
+        <w:t>:</w:t>
+      </w:r>
+    </w:p>
+    <w:p>
+      <w:pPr>
+        <w:pStyle w:val="Paragraphedeliste"/>
+        <w:numPr>
+          <w:ilvl w:val="0"/>
+          <w:numId w:val="4"/>
+        </w:numPr>
+        <w:rPr>
+          <w:rFonts w:ascii="Verdana Pro" w:hAnsi="Verdana Pro"/>
+          <w:sz w:val="28"/>
+          <w:szCs w:val="28"/>
+        </w:rPr>
+      </w:pPr>
+      <w:r>
+        <w:rPr>
+          <w:rFonts w:ascii="Verdana Pro" w:hAnsi="Verdana Pro"/>
+          <w:sz w:val="28"/>
+          <w:szCs w:val="28"/>
+        </w:rPr>
+        <w:t>Gestion de Groupes par Tranches d'Âge</w:t>
+      </w:r>
+    </w:p>
+    <w:p>
+      <w:pPr>
+        <w:pStyle w:val="Paragraphedeliste"/>
+        <w:ind w:left="1080"/>
+        <w:rPr>
+          <w:rFonts w:ascii="Verdana Pro" w:hAnsi="Verdana Pro"/>
+          <w:sz w:val="28"/>
+          <w:szCs w:val="28"/>
+        </w:rPr>
+      </w:pPr>
+      <w:r>
+        <w:rPr>
+          <w:rFonts w:ascii="Verdana Pro" w:hAnsi="Verdana Pro"/>
+          <w:sz w:val="28"/>
+          <w:szCs w:val="28"/>
+        </w:rPr>
+        <w:t xml:space="preserve">- </w:t>
+      </w:r>
+      <w:r>
+        <w:rPr>
+          <w:rFonts w:ascii="Verdana Pro" w:hAnsi="Verdana Pro"/>
+          <w:sz w:val="28"/>
+          <w:szCs w:val="28"/>
+        </w:rPr>
+        <w:t xml:space="preserve">Groupes jeunes (-7 ans, U10 </w:t>
+      </w:r>
+      <w:r>
+        <w:rPr>
+          <w:rFonts w:ascii="Arial" w:hAnsi="Arial" w:cs="Arial"/>
+          <w:sz w:val="28"/>
+          <w:szCs w:val="28"/>
+        </w:rPr>
+        <w:t>→</w:t>
+      </w:r>
+      <w:r>
+        <w:rPr>
+          <w:rFonts w:ascii="Verdana Pro" w:hAnsi="Verdana Pro"/>
+          <w:sz w:val="28"/>
+          <w:szCs w:val="28"/>
+        </w:rPr>
+        <w:t xml:space="preserve"> U18) limit</w:t>
+      </w:r>
+      <w:r>
+        <w:rPr>
+          <w:rFonts w:ascii="Verdana Pro" w:hAnsi="Verdana Pro" w:cs="Verdana Pro"/>
+          <w:sz w:val="28"/>
+          <w:szCs w:val="28"/>
+        </w:rPr>
+        <w:t>é</w:t>
+      </w:r>
+      <w:r>
+        <w:rPr>
+          <w:rFonts w:ascii="Verdana Pro" w:hAnsi="Verdana Pro"/>
+          <w:sz w:val="28"/>
+          <w:szCs w:val="28"/>
+        </w:rPr>
+        <w:t xml:space="preserve">s </w:t>
+      </w:r>
+      <w:r>
+        <w:rPr>
+          <w:rFonts w:ascii="Verdana Pro" w:hAnsi="Verdana Pro" w:cs="Verdana Pro"/>
+          <w:sz w:val="28"/>
+          <w:szCs w:val="28"/>
+        </w:rPr>
+        <w:t>à</w:t>
+      </w:r>
+      <w:r>
+        <w:rPr>
+          <w:rFonts w:ascii="Verdana Pro" w:hAnsi="Verdana Pro"/>
+          <w:sz w:val="28"/>
+          <w:szCs w:val="28"/>
+        </w:rPr>
+        <w:t xml:space="preserve"> 12 personnes.</w:t>
+      </w:r>
+    </w:p>
+    <w:p>
+      <w:pPr>
+        <w:pStyle w:val="Paragraphedeliste"/>
+        <w:ind w:left="1080"/>
+        <w:rPr>
+          <w:rFonts w:ascii="Verdana Pro" w:hAnsi="Verdana Pro"/>
+          <w:sz w:val="28"/>
+          <w:szCs w:val="28"/>
+        </w:rPr>
+      </w:pPr>
+      <w:r>
+        <w:rPr>
+          <w:rFonts w:ascii="Verdana Pro" w:hAnsi="Verdana Pro"/>
+          <w:sz w:val="28"/>
+          <w:szCs w:val="28"/>
+        </w:rPr>
+        <w:t xml:space="preserve">- </w:t>
+      </w:r>
+      <w:r>
+        <w:rPr>
+          <w:rFonts w:ascii="Verdana Pro" w:hAnsi="Verdana Pro"/>
+          <w:sz w:val="28"/>
+          <w:szCs w:val="28"/>
+        </w:rPr>
+        <w:t>Groupes adultes (30 personnes max) dont un sous-groupe de 12 débutants max.</w:t>
+      </w:r>
+    </w:p>
+    <w:p>
+      <w:pPr>
+        <w:pStyle w:val="Paragraphedeliste"/>
+        <w:numPr>
+          <w:ilvl w:val="0"/>
+          <w:numId w:val="4"/>
+        </w:numPr>
+        <w:rPr>
+          <w:rFonts w:ascii="Verdana Pro" w:hAnsi="Verdana Pro"/>
+          <w:sz w:val="28"/>
+          <w:szCs w:val="28"/>
+        </w:rPr>
+      </w:pPr>
+      <w:r>
+        <w:rPr>
+          <w:rFonts w:ascii="Verdana Pro" w:hAnsi="Verdana Pro"/>
+          <w:sz w:val="28"/>
+          <w:szCs w:val="28"/>
+        </w:rPr>
+        <w:t>Encadrement</w:t>
+      </w:r>
+    </w:p>
+    <w:p>
+      <w:pPr>
+        <w:pStyle w:val="Paragraphedeliste"/>
+        <w:ind w:left="1080"/>
+        <w:rPr>
+          <w:rFonts w:ascii="Verdana Pro" w:hAnsi="Verdana Pro"/>
+          <w:sz w:val="28"/>
+          <w:szCs w:val="28"/>
+        </w:rPr>
+      </w:pPr>
+      <w:r>
+        <w:rPr>
+          <w:rFonts w:ascii="Verdana Pro" w:hAnsi="Verdana Pro"/>
+          <w:sz w:val="28"/>
+          <w:szCs w:val="28"/>
+        </w:rPr>
+        <w:t xml:space="preserve">- </w:t>
+      </w:r>
+      <w:r>
+        <w:rPr>
+          <w:rFonts w:ascii="Verdana Pro" w:hAnsi="Verdana Pro"/>
+          <w:sz w:val="28"/>
+          <w:szCs w:val="28"/>
+        </w:rPr>
+        <w:t>1 encadrant peut superviser jusqu’à 12 débutants.</w:t>
+      </w:r>
+    </w:p>
+    <w:p>
+      <w:pPr>
+        <w:pStyle w:val="Paragraphedeliste"/>
+        <w:numPr>
+          <w:ilvl w:val="0"/>
+          <w:numId w:val="4"/>
+        </w:numPr>
+        <w:rPr>
+          <w:rFonts w:ascii="Verdana Pro" w:hAnsi="Verdana Pro"/>
+          <w:sz w:val="28"/>
+          <w:szCs w:val="28"/>
+        </w:rPr>
+      </w:pPr>
+      <w:r>
+        <w:rPr>
+          <w:rFonts w:ascii="Verdana Pro" w:hAnsi="Verdana Pro"/>
+          <w:sz w:val="28"/>
+          <w:szCs w:val="28"/>
+        </w:rPr>
+        <w:t>Priorités d’Inscription</w:t>
+      </w:r>
+    </w:p>
+    <w:p>
+      <w:pPr>
+        <w:pStyle w:val="Paragraphedeliste"/>
+        <w:ind w:left="1080"/>
+        <w:rPr>
+          <w:rFonts w:ascii="Verdana Pro" w:hAnsi="Verdana Pro"/>
+          <w:sz w:val="28"/>
+          <w:szCs w:val="28"/>
+        </w:rPr>
+      </w:pPr>
+      <w:r>
+        <w:rPr>
+          <w:rFonts w:ascii="Verdana Pro" w:hAnsi="Verdana Pro"/>
+          <w:sz w:val="28"/>
+          <w:szCs w:val="28"/>
+        </w:rPr>
+        <w:t xml:space="preserve">- </w:t>
+      </w:r>
+      <w:r>
+        <w:rPr>
+          <w:rFonts w:ascii="Verdana Pro" w:hAnsi="Verdana Pro"/>
+          <w:sz w:val="28"/>
+          <w:szCs w:val="28"/>
+        </w:rPr>
+        <w:t>Les membres existants bénéficient d’une période d’inscription prioritaire en juillet, avant l'ouverture générale en août.</w:t>
+      </w:r>
+    </w:p>
+    <w:p>
+      <w:pPr>
+        <w:pStyle w:val="Paragraphedeliste"/>
+        <w:numPr>
+          <w:ilvl w:val="0"/>
+          <w:numId w:val="4"/>
+        </w:numPr>
+        <w:rPr>
+          <w:rFonts w:ascii="Verdana Pro" w:hAnsi="Verdana Pro"/>
+          <w:sz w:val="28"/>
+          <w:szCs w:val="28"/>
+        </w:rPr>
+      </w:pPr>
+      <w:r>
+        <w:rPr>
+          <w:rFonts w:ascii="Verdana Pro" w:hAnsi="Verdana Pro"/>
+          <w:sz w:val="28"/>
+          <w:szCs w:val="28"/>
+        </w:rPr>
+        <w:t>Paiement</w:t>
+      </w:r>
+    </w:p>
+    <w:p>
+      <w:pPr>
+        <w:pStyle w:val="Paragraphedeliste"/>
+        <w:ind w:left="1080"/>
+        <w:rPr>
+          <w:rFonts w:ascii="Verdana Pro" w:hAnsi="Verdana Pro"/>
+          <w:sz w:val="28"/>
+          <w:szCs w:val="28"/>
+        </w:rPr>
+      </w:pPr>
+      <w:r>
+        <w:rPr>
+          <w:rFonts w:ascii="Verdana Pro" w:hAnsi="Verdana Pro"/>
+          <w:sz w:val="28"/>
+          <w:szCs w:val="28"/>
+        </w:rPr>
+        <w:t xml:space="preserve">- </w:t>
+      </w:r>
+      <w:r>
+        <w:rPr>
+          <w:rFonts w:ascii="Verdana Pro" w:hAnsi="Verdana Pro"/>
+          <w:sz w:val="28"/>
+          <w:szCs w:val="28"/>
+        </w:rPr>
+        <w:t>Les paiements doivent être effectués avant la première séance afin de garantir l’obtention de la licence.</w:t>
+      </w:r>
+    </w:p>
+    <w:p>
+      <w:pPr>
+        <w:pStyle w:val="Paragraphedeliste"/>
+        <w:ind w:left="1080"/>
+        <w:rPr>
+          <w:rFonts w:ascii="Verdana Pro" w:hAnsi="Verdana Pro"/>
+          <w:sz w:val="28"/>
+          <w:szCs w:val="28"/>
+        </w:rPr>
+      </w:pPr>
+      <w:r>
+        <w:rPr>
+          <w:rFonts w:ascii="Verdana Pro" w:hAnsi="Verdana Pro"/>
+          <w:sz w:val="28"/>
+          <w:szCs w:val="28"/>
+        </w:rPr>
+        <w:t xml:space="preserve">- </w:t>
+      </w:r>
+      <w:r>
+        <w:rPr>
+          <w:rFonts w:ascii="Verdana Pro" w:hAnsi="Verdana Pro"/>
+          <w:sz w:val="28"/>
+          <w:szCs w:val="28"/>
+        </w:rPr>
+        <w:t>Les modalités de paiement seront maintenues via HelloAsso.</w:t>
+      </w:r>
+    </w:p>
+    <w:p>
+      <w:pPr>
+        <w:pStyle w:val="Paragraphedeliste"/>
+        <w:numPr>
+          <w:ilvl w:val="0"/>
+          <w:numId w:val="4"/>
+        </w:numPr>
+        <w:rPr>
+          <w:rFonts w:ascii="Verdana Pro" w:hAnsi="Verdana Pro"/>
+          <w:sz w:val="28"/>
+          <w:szCs w:val="28"/>
+        </w:rPr>
+      </w:pPr>
+      <w:r>
+        <w:rPr>
+          <w:rFonts w:ascii="Verdana Pro" w:hAnsi="Verdana Pro"/>
+          <w:sz w:val="28"/>
+          <w:szCs w:val="28"/>
+        </w:rPr>
+        <w:t>Créneaux Variables</w:t>
+      </w:r>
+    </w:p>
+    <w:p>
+      <w:pPr>
+        <w:pStyle w:val="Paragraphedeliste"/>
+        <w:ind w:left="1080"/>
+        <w:rPr>
+          <w:rFonts w:ascii="Verdana Pro" w:hAnsi="Verdana Pro"/>
+          <w:sz w:val="28"/>
+          <w:szCs w:val="28"/>
+        </w:rPr>
+      </w:pPr>
+      <w:r>
+        <w:rPr>
+          <w:rFonts w:ascii="Verdana Pro" w:hAnsi="Verdana Pro"/>
+          <w:sz w:val="28"/>
+          <w:szCs w:val="28"/>
+        </w:rPr>
+        <w:t xml:space="preserve">- </w:t>
+      </w:r>
+      <w:r>
+        <w:rPr>
+          <w:rFonts w:ascii="Verdana Pro" w:hAnsi="Verdana Pro"/>
+          <w:sz w:val="28"/>
+          <w:szCs w:val="28"/>
+        </w:rPr>
+        <w:t>Les créneaux de séances sont susceptibles de varier chaque année.</w:t>
+      </w:r>
+    </w:p>
+    <w:p>
+      <w:pPr>
+        <w:pStyle w:val="Paragraphedeliste"/>
+        <w:ind w:left="1080"/>
+        <w:rPr>
+          <w:rFonts w:ascii="Verdana Pro" w:hAnsi="Verdana Pro"/>
+          <w:sz w:val="28"/>
+          <w:szCs w:val="28"/>
+        </w:rPr>
+      </w:pPr>
+      <w:r>
+        <w:rPr>
+          <w:rFonts w:ascii="Verdana Pro" w:hAnsi="Verdana Pro"/>
+          <w:sz w:val="28"/>
+          <w:szCs w:val="28"/>
+        </w:rPr>
+        <w:t xml:space="preserve">- </w:t>
+      </w:r>
+      <w:r>
+        <w:rPr>
+          <w:rFonts w:ascii="Verdana Pro" w:hAnsi="Verdana Pro"/>
+          <w:sz w:val="28"/>
+          <w:szCs w:val="28"/>
+        </w:rPr>
+        <w:t>Chaque adhérent est limité à un créneau par semaine.</w:t>
+      </w:r>
+    </w:p>
+    <w:p>
+      <w:pPr>
+        <w:rPr>
+          <w:rFonts w:ascii="Verdana Pro" w:hAnsi="Verdana Pro"/>
+          <w:sz w:val="28"/>
+          <w:szCs w:val="28"/>
+        </w:rPr>
+      </w:pPr>
+      <w:r>
+        <w:rPr>
+          <w:rFonts w:ascii="Verdana Pro" w:hAnsi="Verdana Pro"/>
+          <w:sz w:val="28"/>
+          <w:szCs w:val="28"/>
+        </w:rPr>
+        <w:br w:type="page"/>
+      </w:r>
+    </w:p>
+    <w:p>
+      <w:pPr>
+        <w:jc w:val="center"/>
+        <w:rPr>
+          <w:rFonts w:ascii="Verdana Pro" w:hAnsi="Verdana Pro"/>
+          <w:sz w:val="36"/>
+          <w:szCs w:val="36"/>
+          <w:u w:val="single"/>
+        </w:rPr>
+      </w:pPr>
+      <w:r>
+        <w:rPr>
+          <w:rFonts w:ascii="Verdana Pro" w:hAnsi="Verdana Pro"/>
+          <w:sz w:val="36"/>
+          <w:szCs w:val="36"/>
+          <w:u w:val="single"/>
+        </w:rPr>
+        <w:lastRenderedPageBreak/>
+        <w:t>Présentation de l’équipe :</w:t>
+      </w:r>
+    </w:p>
+    <w:tbl>
+      <w:tblPr>
+        <w:tblStyle w:val="Grilledutableau"/>
+        <w:tblW w:w="0" w:type="auto"/>
+        <w:tblLook w:val="04A0" w:firstRow="1" w:lastRow="0" w:firstColumn="1" w:lastColumn="0" w:noHBand="0" w:noVBand="1"/>
+      </w:tblPr>
+      <w:tblGrid>
+        <w:gridCol w:w="3116"/>
+        <w:gridCol w:w="3117"/>
+        <w:gridCol w:w="3117"/>
+      </w:tblGrid>
+      <w:tr>
+        <w:tc>
+          <w:tcPr>
+            <w:tcW w:w="3116" w:type="dxa"/>
+          </w:tcPr>
+          <w:p>
+            <w:pPr>
+              <w:jc w:val="center"/>
+              <w:rPr>
+                <w:rFonts w:ascii="Verdana Pro" w:hAnsi="Verdana Pro"/>
+                <w:sz w:val="28"/>
+                <w:szCs w:val="28"/>
+              </w:rPr>
+            </w:pPr>
+            <w:r>
+              <w:rPr>
+                <w:rFonts w:ascii="Verdana Pro" w:hAnsi="Verdana Pro"/>
+                <w:sz w:val="28"/>
+                <w:szCs w:val="28"/>
+              </w:rPr>
+              <w:t>Corentin Batard</w:t>
+            </w:r>
+          </w:p>
+        </w:tc>
+        <w:tc>
+          <w:tcPr>
+            <w:tcW w:w="3117" w:type="dxa"/>
+          </w:tcPr>
+          <w:p>
+            <w:pPr>
+              <w:jc w:val="center"/>
+              <w:rPr>
+                <w:rFonts w:ascii="Verdana Pro" w:hAnsi="Verdana Pro"/>
+                <w:sz w:val="28"/>
+                <w:szCs w:val="28"/>
+              </w:rPr>
+            </w:pPr>
+            <w:r>
+              <w:rPr>
+                <w:rFonts w:ascii="Verdana Pro" w:hAnsi="Verdana Pro"/>
+                <w:sz w:val="28"/>
+                <w:szCs w:val="28"/>
+              </w:rPr>
+              <w:t>Lussandre Lederrey</w:t>
+            </w:r>
+          </w:p>
+        </w:tc>
+        <w:tc>
+          <w:tcPr>
+            <w:tcW w:w="3117" w:type="dxa"/>
+          </w:tcPr>
+          <w:p>
+            <w:pPr>
+              <w:jc w:val="center"/>
+              <w:rPr>
+                <w:rFonts w:ascii="Verdana Pro" w:hAnsi="Verdana Pro"/>
+                <w:sz w:val="28"/>
+                <w:szCs w:val="28"/>
+              </w:rPr>
+            </w:pPr>
+            <w:r>
+              <w:rPr>
+                <w:rFonts w:ascii="Verdana Pro" w:hAnsi="Verdana Pro"/>
+                <w:sz w:val="28"/>
+                <w:szCs w:val="28"/>
+              </w:rPr>
+              <w:t>Allan Maccrez</w:t>
+            </w:r>
+          </w:p>
+        </w:tc>
+      </w:tr>
+      <w:tr>
+        <w:tc>
+          <w:tcPr>
+            <w:tcW w:w="3116" w:type="dxa"/>
+          </w:tcPr>
+          <w:p>
+            <w:pPr>
+              <w:jc w:val="center"/>
+              <w:rPr>
+                <w:rFonts w:ascii="Verdana Pro" w:hAnsi="Verdana Pro"/>
+                <w:sz w:val="28"/>
+                <w:szCs w:val="28"/>
+              </w:rPr>
+            </w:pPr>
+            <w:r>
+              <w:rPr>
+                <w:rFonts w:ascii="Verdana Pro" w:hAnsi="Verdana Pro"/>
+                <w:noProof/>
+                <w:sz w:val="28"/>
+                <w:szCs w:val="28"/>
+              </w:rPr>
+              <w:drawing>
+                <wp:inline distT="0" distB="0" distL="0" distR="0" wp14:anchorId="0203C218" wp14:editId="5523F695">
+                  <wp:extent cx="1806068" cy="1935072"/>
+                  <wp:effectExtent l="0" t="0" r="0" b="0"/>
+                  <wp:docPr id="974781322" name="Image 1" descr="Une image contenant Visage humain, personne, habits, verres&#10;&#10;Description générée automatiquement"/>
+                  <wp:cNvGraphicFramePr>
+                    <a:graphicFrameLocks xmlns:a="http://schemas.openxmlformats.org/drawingml/2006/main" noChangeAspect="1"/>
+                  </wp:cNvGraphicFramePr>
+                  <a:graphic xmlns:a="http://schemas.openxmlformats.org/drawingml/2006/main">
+                    <a:graphicData uri="http://schemas.openxmlformats.org/drawingml/2006/picture">
+                      <pic:pic xmlns:pic="http://schemas.openxmlformats.org/drawingml/2006/picture">
+                        <pic:nvPicPr>
+                          <pic:cNvPr id="974781322" name="Image 1" descr="Une image contenant Visage humain, personne, habits, verres&#10;&#10;Description générée automatiquement"/>
+                          <pic:cNvPicPr/>
+                        </pic:nvPicPr>
+                        <pic:blipFill>
+                          <a:blip r:embed="rId7">
+                            <a:extLst>
+                              <a:ext uri="{28A0092B-C50C-407E-A947-70E740481C1C}">
+                                <a14:useLocalDpi xmlns:a14="http://schemas.microsoft.com/office/drawing/2010/main" val="0"/>
+                              </a:ext>
+                            </a:extLst>
+                          </a:blip>
+                          <a:stretch>
+                            <a:fillRect/>
+                          </a:stretch>
+                        </pic:blipFill>
+                        <pic:spPr>
+                          <a:xfrm>
+                            <a:off x="0" y="0"/>
+                            <a:ext cx="1823214" cy="1953443"/>
+                          </a:xfrm>
+                          <a:prstGeom prst="rect">
+                            <a:avLst/>
+                          </a:prstGeom>
+                        </pic:spPr>
+                      </pic:pic>
+                    </a:graphicData>
+                  </a:graphic>
+                </wp:inline>
+              </w:drawing>
+            </w:r>
+          </w:p>
+        </w:tc>
+        <w:tc>
+          <w:tcPr>
+            <w:tcW w:w="3117" w:type="dxa"/>
+          </w:tcPr>
+          <w:p>
+            <w:pPr>
+              <w:jc w:val="center"/>
+              <w:rPr>
+                <w:rFonts w:ascii="Verdana Pro" w:hAnsi="Verdana Pro"/>
+                <w:sz w:val="28"/>
+                <w:szCs w:val="28"/>
+              </w:rPr>
+            </w:pPr>
+            <w:r>
+              <w:rPr>
+                <w:rFonts w:ascii="Verdana Pro" w:hAnsi="Verdana Pro"/>
+                <w:noProof/>
+                <w:sz w:val="28"/>
+                <w:szCs w:val="28"/>
+              </w:rPr>
+              <w:drawing>
+                <wp:inline distT="0" distB="0" distL="0" distR="0" wp14:anchorId="646E53B8" wp14:editId="4A2CA2D7">
+                  <wp:extent cx="1828800" cy="1828800"/>
+                  <wp:effectExtent l="0" t="0" r="0" b="0"/>
+                  <wp:docPr id="221363335" name="Image 1"/>
+                  <wp:cNvGraphicFramePr>
+                    <a:graphicFrameLocks xmlns:a="http://schemas.openxmlformats.org/drawingml/2006/main" noChangeAspect="1"/>
+                  </wp:cNvGraphicFramePr>
+                  <a:graphic xmlns:a="http://schemas.openxmlformats.org/drawingml/2006/main">
+                    <a:graphicData uri="http://schemas.openxmlformats.org/drawingml/2006/picture">
+                      <pic:pic xmlns:pic="http://schemas.openxmlformats.org/drawingml/2006/picture">
+                        <pic:nvPicPr>
+                          <pic:cNvPr id="221363335" name="Image 1"/>
+                          <pic:cNvPicPr/>
+                        </pic:nvPicPr>
+                        <pic:blipFill>
+                          <a:blip r:embed="rId8" cstate="print">
+                            <a:extLst>
+                              <a:ext uri="{28A0092B-C50C-407E-A947-70E740481C1C}">
+                                <a14:useLocalDpi xmlns:a14="http://schemas.microsoft.com/office/drawing/2010/main" val="0"/>
+                              </a:ext>
+                            </a:extLst>
+                          </a:blip>
+                          <a:stretch>
+                            <a:fillRect/>
+                          </a:stretch>
+                        </pic:blipFill>
+                        <pic:spPr>
+                          <a:xfrm>
+                            <a:off x="0" y="0"/>
+                            <a:ext cx="1828800" cy="1828800"/>
+                          </a:xfrm>
+                          <a:prstGeom prst="rect">
+                            <a:avLst/>
+                          </a:prstGeom>
+                        </pic:spPr>
+                      </pic:pic>
+                    </a:graphicData>
+                  </a:graphic>
+                </wp:inline>
+              </w:drawing>
+            </w:r>
+          </w:p>
+        </w:tc>
+        <w:tc>
+          <w:tcPr>
+            <w:tcW w:w="3117" w:type="dxa"/>
+          </w:tcPr>
+          <w:p>
+            <w:pPr>
+              <w:jc w:val="center"/>
+              <w:rPr>
+                <w:rFonts w:ascii="Verdana Pro" w:hAnsi="Verdana Pro"/>
+                <w:sz w:val="28"/>
+                <w:szCs w:val="28"/>
+              </w:rPr>
+            </w:pPr>
+            <w:r>
+              <w:rPr>
+                <w:rFonts w:ascii="Verdana Pro" w:hAnsi="Verdana Pro"/>
+                <w:noProof/>
+                <w:sz w:val="28"/>
+                <w:szCs w:val="28"/>
+              </w:rPr>
+              <w:drawing>
+                <wp:inline distT="0" distB="0" distL="0" distR="0" wp14:anchorId="5C5CD58E" wp14:editId="38EB3D6B">
+                  <wp:extent cx="1363980" cy="1818640"/>
+                  <wp:effectExtent l="0" t="0" r="7620" b="0"/>
+                  <wp:docPr id="1041736897" name="Image 2" descr="Une image contenant Visage humain, personne, sourcil, Front&#10;&#10;Description générée automatiquement"/>
+                  <wp:cNvGraphicFramePr>
+                    <a:graphicFrameLocks xmlns:a="http://schemas.openxmlformats.org/drawingml/2006/main" noChangeAspect="1"/>
+                  </wp:cNvGraphicFramePr>
+                  <a:graphic xmlns:a="http://schemas.openxmlformats.org/drawingml/2006/main">
+                    <a:graphicData uri="http://schemas.openxmlformats.org/drawingml/2006/picture">
+                      <pic:pic xmlns:pic="http://schemas.openxmlformats.org/drawingml/2006/picture">
+                        <pic:nvPicPr>
+                          <pic:cNvPr id="1041736897" name="Image 2" descr="Une image contenant Visage humain, personne, sourcil, Front&#10;&#10;Description générée automatiquement"/>
+                          <pic:cNvPicPr/>
+                        </pic:nvPicPr>
+                        <pic:blipFill>
+                          <a:blip r:embed="rId9" cstate="print">
+                            <a:extLst>
+                              <a:ext uri="{28A0092B-C50C-407E-A947-70E740481C1C}">
+                                <a14:useLocalDpi xmlns:a14="http://schemas.microsoft.com/office/drawing/2010/main" val="0"/>
+                              </a:ext>
+                            </a:extLst>
+                          </a:blip>
+                          <a:stretch>
+                            <a:fillRect/>
+                          </a:stretch>
+                        </pic:blipFill>
+                        <pic:spPr>
+                          <a:xfrm>
+                            <a:off x="0" y="0"/>
+                            <a:ext cx="1364125" cy="1818833"/>
+                          </a:xfrm>
+                          <a:prstGeom prst="rect">
+                            <a:avLst/>
+                          </a:prstGeom>
+                        </pic:spPr>
+                      </pic:pic>
+                    </a:graphicData>
+                  </a:graphic>
+                </wp:inline>
+              </w:drawing>
+            </w:r>
+          </w:p>
+        </w:tc>
+      </w:tr>
+      <w:tr>
+        <w:tc>
+          <w:tcPr>
+            <w:tcW w:w="3116" w:type="dxa"/>
+          </w:tcPr>
+          <w:p>
+            <w:pPr>
+              <w:jc w:val="center"/>
+              <w:rPr>
+                <w:rFonts w:ascii="Verdana Pro" w:hAnsi="Verdana Pro"/>
+                <w:sz w:val="28"/>
+                <w:szCs w:val="28"/>
+              </w:rPr>
+            </w:pPr>
+            <w:hyperlink r:id="rId10" w:history="1">
+              <w:r>
+                <w:rPr>
+                  <w:rStyle w:val="Lienhypertexte"/>
+                  <w:rFonts w:ascii="Verdana Pro" w:hAnsi="Verdana Pro"/>
+                  <w:sz w:val="28"/>
+                  <w:szCs w:val="28"/>
+                </w:rPr>
+                <w:t>corentin.batard</w:t>
+              </w:r>
+              <w:r>
+                <w:rPr>
+                  <w:rStyle w:val="Lienhypertexte"/>
+                  <w:rFonts w:ascii="Verdana Pro" w:hAnsi="Verdana Pro"/>
+                  <w:sz w:val="28"/>
+                  <w:szCs w:val="28"/>
+                </w:rPr>
+                <w:br/>
+                <w:t>2003@gmail.com</w:t>
+              </w:r>
+            </w:hyperlink>
+          </w:p>
+          <w:p>
+            <w:pPr>
+              <w:jc w:val="center"/>
+              <w:rPr>
+                <w:rFonts w:ascii="Verdana Pro" w:hAnsi="Verdana Pro"/>
+                <w:sz w:val="28"/>
+                <w:szCs w:val="28"/>
+              </w:rPr>
+            </w:pPr>
+            <w:r>
+              <w:rPr>
+                <w:rFonts w:ascii="Verdana Pro" w:hAnsi="Verdana Pro"/>
+                <w:sz w:val="28"/>
+                <w:szCs w:val="28"/>
+              </w:rPr>
+              <w:t>20 ans</w:t>
+            </w:r>
+          </w:p>
+          <w:p>
+            <w:pPr>
+              <w:jc w:val="center"/>
+              <w:rPr>
+                <w:rFonts w:ascii="Verdana Pro" w:hAnsi="Verdana Pro"/>
+                <w:sz w:val="28"/>
+                <w:szCs w:val="28"/>
+                <w:lang w:val="en-US"/>
+              </w:rPr>
+            </w:pPr>
+            <w:r>
+              <w:rPr>
+                <w:rFonts w:ascii="Verdana Pro" w:hAnsi="Verdana Pro"/>
+                <w:sz w:val="28"/>
+                <w:szCs w:val="28"/>
+                <w:lang w:val="en-US"/>
+              </w:rPr>
+              <w:t>Bac STI2D</w:t>
+            </w:r>
+          </w:p>
+          <w:p>
+            <w:pPr>
+              <w:jc w:val="center"/>
+              <w:rPr>
+                <w:rFonts w:ascii="Verdana Pro" w:hAnsi="Verdana Pro"/>
+                <w:sz w:val="28"/>
+                <w:szCs w:val="28"/>
+                <w:lang w:val="en-US"/>
+              </w:rPr>
+            </w:pPr>
+            <w:r>
+              <w:rPr>
+                <w:rFonts w:ascii="Verdana Pro" w:hAnsi="Verdana Pro"/>
+                <w:sz w:val="28"/>
+                <w:szCs w:val="28"/>
+                <w:lang w:val="en-US"/>
+              </w:rPr>
+              <w:t>option SIN</w:t>
+            </w:r>
+          </w:p>
+          <w:p>
+            <w:pPr>
+              <w:jc w:val="center"/>
+              <w:rPr>
+                <w:rFonts w:ascii="Verdana Pro" w:hAnsi="Verdana Pro"/>
+                <w:sz w:val="28"/>
+                <w:szCs w:val="28"/>
+                <w:lang w:val="en-US"/>
+              </w:rPr>
+            </w:pPr>
+            <w:hyperlink r:id="rId11" w:history="1">
+              <w:r>
+                <w:rPr>
+                  <w:rStyle w:val="Lienhypertexte"/>
+                  <w:rFonts w:ascii="Verdana Pro" w:hAnsi="Verdana Pro"/>
+                  <w:sz w:val="28"/>
+                  <w:szCs w:val="28"/>
+                  <w:lang w:val="en-US"/>
+                </w:rPr>
+                <w:t>GitHub</w:t>
+              </w:r>
+            </w:hyperlink>
+          </w:p>
+          <w:p>
+            <w:pPr>
+              <w:jc w:val="center"/>
+              <w:rPr>
+                <w:rFonts w:ascii="Verdana Pro" w:hAnsi="Verdana Pro"/>
+                <w:i/>
+                <w:iCs/>
+                <w:sz w:val="28"/>
+                <w:szCs w:val="28"/>
+                <w:lang w:val="en-US"/>
+              </w:rPr>
+            </w:pPr>
+            <w:r>
+              <w:rPr>
+                <w:rFonts w:ascii="Verdana Pro" w:hAnsi="Verdana Pro"/>
+                <w:i/>
+                <w:iCs/>
+                <w:sz w:val="28"/>
+                <w:szCs w:val="28"/>
+                <w:lang w:val="en-US"/>
+              </w:rPr>
+              <w:t>Scrum Master</w:t>
+            </w:r>
+          </w:p>
+        </w:tc>
+        <w:tc>
+          <w:tcPr>
+            <w:tcW w:w="3117" w:type="dxa"/>
+          </w:tcPr>
+          <w:p>
+            <w:pPr>
+              <w:jc w:val="center"/>
+              <w:rPr>
+                <w:rStyle w:val="Lienhypertexte"/>
+              </w:rPr>
+            </w:pPr>
+            <w:hyperlink r:id="rId12" w:history="1">
+              <w:r>
+                <w:rPr>
+                  <w:rStyle w:val="Lienhypertexte"/>
+                  <w:rFonts w:ascii="Verdana Pro" w:hAnsi="Verdana Pro"/>
+                  <w:sz w:val="28"/>
+                  <w:szCs w:val="28"/>
+                </w:rPr>
+                <w:t>lussandre.lederrey</w:t>
+              </w:r>
+              <w:r>
+                <w:rPr>
+                  <w:rStyle w:val="Lienhypertexte"/>
+                  <w:rFonts w:ascii="Verdana Pro" w:hAnsi="Verdana Pro"/>
+                  <w:sz w:val="28"/>
+                  <w:szCs w:val="28"/>
+                </w:rPr>
+                <w:br/>
+              </w:r>
+              <w:r>
+                <w:rPr>
+                  <w:rStyle w:val="Lienhypertexte"/>
+                  <w:rFonts w:ascii="Verdana Pro" w:hAnsi="Verdana Pro"/>
+                  <w:sz w:val="28"/>
+                  <w:szCs w:val="28"/>
+                </w:rPr>
+                <w:t>@edm115.dev</w:t>
+              </w:r>
+            </w:hyperlink>
+          </w:p>
+          <w:p>
+            <w:pPr>
+              <w:jc w:val="center"/>
+              <w:rPr>
+                <w:rFonts w:ascii="Verdana Pro" w:hAnsi="Verdana Pro"/>
+                <w:sz w:val="28"/>
+                <w:szCs w:val="28"/>
+              </w:rPr>
+            </w:pPr>
+            <w:r>
+              <w:rPr>
+                <w:rFonts w:ascii="Verdana Pro" w:hAnsi="Verdana Pro"/>
+                <w:sz w:val="28"/>
+                <w:szCs w:val="28"/>
+              </w:rPr>
+              <w:t>19 ans</w:t>
+            </w:r>
+          </w:p>
+          <w:p>
+            <w:pPr>
+              <w:jc w:val="center"/>
+              <w:rPr>
+                <w:rFonts w:ascii="Verdana Pro" w:hAnsi="Verdana Pro"/>
+                <w:sz w:val="28"/>
+                <w:szCs w:val="28"/>
+              </w:rPr>
+            </w:pPr>
+            <w:r>
+              <w:rPr>
+                <w:rFonts w:ascii="Verdana Pro" w:hAnsi="Verdana Pro"/>
+                <w:sz w:val="28"/>
+                <w:szCs w:val="28"/>
+              </w:rPr>
+              <w:t>Bac général Maths</w:t>
+            </w:r>
+            <w:r>
+              <w:rPr>
+                <w:rFonts w:ascii="Verdana Pro" w:hAnsi="Verdana Pro"/>
+                <w:sz w:val="28"/>
+                <w:szCs w:val="28"/>
+              </w:rPr>
+              <w:t>/</w:t>
+            </w:r>
+            <w:r>
+              <w:rPr>
+                <w:rFonts w:ascii="Verdana Pro" w:hAnsi="Verdana Pro"/>
+                <w:sz w:val="28"/>
+                <w:szCs w:val="28"/>
+              </w:rPr>
+              <w:t>NSI</w:t>
+            </w:r>
+          </w:p>
+          <w:p>
+            <w:pPr>
+              <w:jc w:val="center"/>
+              <w:rPr>
+                <w:rFonts w:ascii="Verdana Pro" w:hAnsi="Verdana Pro"/>
+                <w:sz w:val="28"/>
+                <w:szCs w:val="28"/>
+              </w:rPr>
+            </w:pPr>
+            <w:hyperlink r:id="rId13" w:history="1">
+              <w:r>
+                <w:rPr>
+                  <w:rStyle w:val="Lienhypertexte"/>
+                  <w:rFonts w:ascii="Verdana Pro" w:hAnsi="Verdana Pro"/>
+                  <w:sz w:val="28"/>
+                  <w:szCs w:val="28"/>
+                </w:rPr>
+                <w:t>GitHub</w:t>
+              </w:r>
+            </w:hyperlink>
+          </w:p>
+        </w:tc>
+        <w:tc>
+          <w:tcPr>
+            <w:tcW w:w="3117" w:type="dxa"/>
+          </w:tcPr>
+          <w:p>
+            <w:pPr>
+              <w:jc w:val="center"/>
+              <w:rPr>
+                <w:rFonts w:ascii="Verdana Pro" w:hAnsi="Verdana Pro"/>
+                <w:sz w:val="28"/>
+                <w:szCs w:val="28"/>
+              </w:rPr>
+            </w:pPr>
+            <w:hyperlink r:id="rId14" w:history="1">
+              <w:r>
+                <w:rPr>
+                  <w:rStyle w:val="Lienhypertexte"/>
+                  <w:rFonts w:ascii="Verdana Pro" w:hAnsi="Verdana Pro"/>
+                  <w:sz w:val="28"/>
+                  <w:szCs w:val="28"/>
+                </w:rPr>
+                <w:t>allan.maccrez</w:t>
+              </w:r>
+              <w:r>
+                <w:rPr>
+                  <w:rStyle w:val="Lienhypertexte"/>
+                  <w:rFonts w:ascii="Verdana Pro" w:hAnsi="Verdana Pro"/>
+                  <w:sz w:val="28"/>
+                  <w:szCs w:val="28"/>
+                </w:rPr>
+                <w:br/>
+                <w:t>@gmail.com</w:t>
+              </w:r>
+            </w:hyperlink>
+          </w:p>
+          <w:p>
+            <w:pPr>
+              <w:jc w:val="center"/>
+              <w:rPr>
+                <w:rFonts w:ascii="Verdana Pro" w:hAnsi="Verdana Pro"/>
+                <w:sz w:val="28"/>
+                <w:szCs w:val="28"/>
+              </w:rPr>
+            </w:pPr>
+            <w:r>
+              <w:rPr>
+                <w:rFonts w:ascii="Verdana Pro" w:hAnsi="Verdana Pro"/>
+                <w:sz w:val="28"/>
+                <w:szCs w:val="28"/>
+              </w:rPr>
+              <w:t>18 ans</w:t>
+            </w:r>
+          </w:p>
+          <w:p>
+            <w:pPr>
+              <w:jc w:val="center"/>
+              <w:rPr>
+                <w:rFonts w:ascii="Verdana Pro" w:hAnsi="Verdana Pro"/>
+                <w:sz w:val="28"/>
+                <w:szCs w:val="28"/>
+              </w:rPr>
+            </w:pPr>
+            <w:r>
+              <w:rPr>
+                <w:rFonts w:ascii="Verdana Pro" w:hAnsi="Verdana Pro"/>
+                <w:sz w:val="28"/>
+                <w:szCs w:val="28"/>
+              </w:rPr>
+              <w:t>Bac général</w:t>
+            </w:r>
+            <w:r>
+              <w:rPr>
+                <w:rFonts w:ascii="Verdana Pro" w:hAnsi="Verdana Pro"/>
+                <w:sz w:val="28"/>
+                <w:szCs w:val="28"/>
+              </w:rPr>
+              <w:t xml:space="preserve"> </w:t>
+            </w:r>
+            <w:r>
+              <w:rPr>
+                <w:rFonts w:ascii="Verdana Pro" w:hAnsi="Verdana Pro"/>
+                <w:sz w:val="28"/>
+                <w:szCs w:val="28"/>
+              </w:rPr>
+              <w:t>Math/NSI</w:t>
+            </w:r>
+          </w:p>
+          <w:p>
+            <w:pPr>
+              <w:jc w:val="center"/>
+              <w:rPr>
+                <w:rFonts w:ascii="Verdana Pro" w:hAnsi="Verdana Pro"/>
+                <w:sz w:val="28"/>
+                <w:szCs w:val="28"/>
+              </w:rPr>
+            </w:pPr>
+            <w:hyperlink r:id="rId15" w:history="1">
+              <w:r>
+                <w:rPr>
+                  <w:rStyle w:val="Lienhypertexte"/>
+                  <w:rFonts w:ascii="Verdana Pro" w:hAnsi="Verdana Pro"/>
+                  <w:sz w:val="28"/>
+                  <w:szCs w:val="28"/>
+                </w:rPr>
+                <w:t>GitHub</w:t>
+              </w:r>
+            </w:hyperlink>
+          </w:p>
+        </w:tc>
+      </w:tr>
+    </w:tbl>
+    <w:p>
+      <w:pPr>
+        <w:rPr>
+          <w:rFonts w:ascii="Verdana Pro" w:hAnsi="Verdana Pro"/>
+          <w:sz w:val="28"/>
+          <w:szCs w:val="28"/>
+        </w:rPr>
+      </w:pPr>
+    </w:p>
+    <w:p>
+      <w:pPr>
+        <w:rPr>
+          <w:rFonts w:ascii="Verdana Pro" w:hAnsi="Verdana Pro"/>
+          <w:sz w:val="28"/>
+          <w:szCs w:val="28"/>
+        </w:rPr>
+      </w:pPr>
+    </w:p>
+    <w:p>
+      <w:pPr>
+        <w:jc w:val="center"/>
+        <w:rPr>
+          <w:rFonts w:ascii="Verdana Pro" w:hAnsi="Verdana Pro"/>
+          <w:sz w:val="36"/>
+          <w:szCs w:val="36"/>
+          <w:u w:val="single"/>
+        </w:rPr>
+      </w:pPr>
+      <w:r>
+        <w:rPr>
+          <w:rFonts w:ascii="Verdana Pro" w:hAnsi="Verdana Pro"/>
+          <w:sz w:val="36"/>
+          <w:szCs w:val="36"/>
+          <w:u w:val="single"/>
+        </w:rPr>
+        <w:t>Proposition de l’équipe Tab Magiques :</w:t>
+      </w:r>
+    </w:p>
+    <w:p>
+      <w:pPr>
+        <w:rPr>
+          <w:rFonts w:ascii="Verdana Pro" w:hAnsi="Verdana Pro"/>
+          <w:sz w:val="28"/>
+          <w:szCs w:val="28"/>
+          <w:u w:val="single"/>
+        </w:rPr>
+      </w:pPr>
+      <w:r>
+        <w:rPr>
+          <w:rFonts w:ascii="Verdana Pro" w:hAnsi="Verdana Pro"/>
+          <w:sz w:val="28"/>
+          <w:szCs w:val="28"/>
+          <w:u w:val="single"/>
+        </w:rPr>
+        <w:t>Stack technique :</w:t>
+      </w:r>
+    </w:p>
+    <w:p>
+      <w:pPr>
+        <w:pStyle w:val="Paragraphedeliste"/>
+        <w:numPr>
+          <w:ilvl w:val="0"/>
+          <w:numId w:val="1"/>
+        </w:numPr>
+        <w:rPr>
+          <w:rFonts w:ascii="Verdana Pro" w:hAnsi="Verdana Pro"/>
+          <w:sz w:val="28"/>
+          <w:szCs w:val="28"/>
+        </w:rPr>
+      </w:pPr>
+      <w:r>
+        <w:rPr>
+          <w:rFonts w:ascii="Verdana Pro" w:hAnsi="Verdana Pro"/>
+          <w:sz w:val="28"/>
+          <w:szCs w:val="28"/>
+        </w:rPr>
+        <w:t>Langages de programmation : Python, SQL, HTML, CSS (JS</w:t>
+      </w:r>
+      <w:r>
+        <w:rPr>
+          <w:rFonts w:ascii="Verdana Pro" w:hAnsi="Verdana Pro"/>
+          <w:sz w:val="28"/>
+          <w:szCs w:val="28"/>
+        </w:rPr>
+        <w:t> ?</w:t>
+      </w:r>
+      <w:r>
+        <w:rPr>
+          <w:rFonts w:ascii="Verdana Pro" w:hAnsi="Verdana Pro"/>
+          <w:sz w:val="28"/>
+          <w:szCs w:val="28"/>
+        </w:rPr>
+        <w:t>)</w:t>
+      </w:r>
+    </w:p>
+    <w:p>
+      <w:pPr>
+        <w:pStyle w:val="Paragraphedeliste"/>
+        <w:numPr>
+          <w:ilvl w:val="0"/>
+          <w:numId w:val="1"/>
+        </w:numPr>
+        <w:rPr>
+          <w:rFonts w:ascii="Verdana Pro" w:hAnsi="Verdana Pro"/>
+          <w:sz w:val="28"/>
+          <w:szCs w:val="28"/>
+        </w:rPr>
+      </w:pPr>
+      <w:r>
+        <w:rPr>
+          <w:rFonts w:ascii="Verdana Pro" w:hAnsi="Verdana Pro"/>
+          <w:sz w:val="28"/>
+          <w:szCs w:val="28"/>
+        </w:rPr>
+        <w:t>Jira (organisation</w:t>
+      </w:r>
+      <w:r>
+        <w:rPr>
+          <w:rFonts w:ascii="Verdana Pro" w:hAnsi="Verdana Pro"/>
+          <w:sz w:val="28"/>
+          <w:szCs w:val="28"/>
+        </w:rPr>
+        <w:t>, méthode agile</w:t>
+      </w:r>
+      <w:r>
+        <w:rPr>
+          <w:rFonts w:ascii="Verdana Pro" w:hAnsi="Verdana Pro"/>
+          <w:sz w:val="28"/>
+          <w:szCs w:val="28"/>
+        </w:rPr>
+        <w:t>, sprints, backlogs, …</w:t>
+      </w:r>
+      <w:r>
+        <w:rPr>
+          <w:rFonts w:ascii="Verdana Pro" w:hAnsi="Verdana Pro"/>
+          <w:sz w:val="28"/>
+          <w:szCs w:val="28"/>
+        </w:rPr>
+        <w:t>)</w:t>
+      </w:r>
+    </w:p>
+    <w:p>
+      <w:pPr>
+        <w:pStyle w:val="Paragraphedeliste"/>
+        <w:numPr>
+          <w:ilvl w:val="0"/>
+          <w:numId w:val="1"/>
+        </w:numPr>
+        <w:rPr>
+          <w:rFonts w:ascii="Verdana Pro" w:hAnsi="Verdana Pro"/>
+          <w:sz w:val="28"/>
+          <w:szCs w:val="28"/>
+        </w:rPr>
+      </w:pPr>
+      <w:r>
+        <w:rPr>
+          <w:rFonts w:ascii="Verdana Pro" w:hAnsi="Verdana Pro"/>
+          <w:sz w:val="28"/>
+          <w:szCs w:val="28"/>
+        </w:rPr>
+        <w:t>GitHub (</w:t>
+      </w:r>
+      <w:r>
+        <w:rPr>
+          <w:rFonts w:ascii="Verdana Pro" w:hAnsi="Verdana Pro"/>
+          <w:sz w:val="28"/>
+          <w:szCs w:val="28"/>
+        </w:rPr>
+        <w:t>hébergement de code + suivi de versions</w:t>
+      </w:r>
+      <w:r>
+        <w:rPr>
+          <w:rFonts w:ascii="Verdana Pro" w:hAnsi="Verdana Pro"/>
+          <w:sz w:val="28"/>
+          <w:szCs w:val="28"/>
+        </w:rPr>
+        <w:t>)</w:t>
+      </w:r>
+    </w:p>
+    <w:p>
+      <w:pPr>
+        <w:pStyle w:val="Paragraphedeliste"/>
+        <w:numPr>
+          <w:ilvl w:val="0"/>
+          <w:numId w:val="1"/>
+        </w:numPr>
+        <w:rPr>
+          <w:rFonts w:ascii="Verdana Pro" w:hAnsi="Verdana Pro"/>
+          <w:sz w:val="28"/>
+          <w:szCs w:val="28"/>
+        </w:rPr>
+      </w:pPr>
+      <w:r>
+        <w:rPr>
+          <w:rFonts w:ascii="Verdana Pro" w:hAnsi="Verdana Pro"/>
+          <w:sz w:val="28"/>
+          <w:szCs w:val="28"/>
+        </w:rPr>
+        <w:t xml:space="preserve">Dépendances </w:t>
+      </w:r>
+      <w:r>
+        <w:rPr>
+          <w:rFonts w:ascii="Verdana Pro" w:hAnsi="Verdana Pro"/>
+          <w:sz w:val="28"/>
+          <w:szCs w:val="28"/>
+        </w:rPr>
+        <w:t xml:space="preserve">(probables) : </w:t>
+      </w:r>
+      <w:r>
+        <w:rPr>
+          <w:rFonts w:ascii="Verdana Pro" w:hAnsi="Verdana Pro"/>
+          <w:sz w:val="28"/>
+          <w:szCs w:val="28"/>
+        </w:rPr>
+        <w:t xml:space="preserve">Django, SQLite, Vue.JS/React, </w:t>
+      </w:r>
+      <w:r>
+        <w:rPr>
+          <w:rFonts w:ascii="Verdana Pro" w:hAnsi="Verdana Pro"/>
+          <w:sz w:val="28"/>
+          <w:szCs w:val="28"/>
+        </w:rPr>
+        <w:t>Docker ?</w:t>
+      </w:r>
+    </w:p>
+    <w:p>
+      <w:pPr>
+        <w:rPr>
+          <w:rFonts w:ascii="Verdana Pro" w:hAnsi="Verdana Pro"/>
+          <w:sz w:val="28"/>
+          <w:szCs w:val="28"/>
+          <w:u w:val="single"/>
+        </w:rPr>
+      </w:pPr>
+      <w:r>
+        <w:rPr>
+          <w:rFonts w:ascii="Verdana Pro" w:hAnsi="Verdana Pro"/>
+          <w:sz w:val="28"/>
+          <w:szCs w:val="28"/>
+          <w:u w:val="single"/>
+        </w:rPr>
+        <w:t>Pourquoi Python ?</w:t>
+      </w:r>
+    </w:p>
+    <w:p>
+      <w:pPr>
+        <w:rPr>
+          <w:rFonts w:ascii="Verdana Pro" w:hAnsi="Verdana Pro"/>
+          <w:sz w:val="28"/>
+          <w:szCs w:val="28"/>
+        </w:rPr>
+      </w:pPr>
+      <w:r>
+        <w:rPr>
+          <w:rFonts w:ascii="Verdana Pro" w:hAnsi="Verdana Pro"/>
+          <w:sz w:val="28"/>
+          <w:szCs w:val="28"/>
+        </w:rPr>
+        <w:t>Pour sa simplicité</w:t>
+      </w:r>
+      <w:r>
+        <w:rPr>
+          <w:rFonts w:ascii="Verdana Pro" w:hAnsi="Verdana Pro"/>
+          <w:sz w:val="28"/>
+          <w:szCs w:val="28"/>
+        </w:rPr>
+        <w:t xml:space="preserve"> et sa modularité.</w:t>
+      </w:r>
+    </w:p>
+    <w:p>
+      <w:pPr>
+        <w:rPr>
+          <w:rFonts w:ascii="Verdana Pro" w:hAnsi="Verdana Pro"/>
+          <w:sz w:val="28"/>
+          <w:szCs w:val="28"/>
+        </w:rPr>
+      </w:pPr>
+    </w:p>
+    <w:p>
+      <w:pPr>
+        <w:rPr>
+          <w:rFonts w:ascii="Verdana Pro" w:hAnsi="Verdana Pro"/>
+          <w:sz w:val="28"/>
+          <w:szCs w:val="28"/>
+        </w:rPr>
+      </w:pPr>
+    </w:p>
+    <w:p>
+      <w:pPr>
+        <w:rPr>
+          <w:rFonts w:ascii="Verdana Pro" w:hAnsi="Verdana Pro"/>
+          <w:sz w:val="28"/>
+          <w:szCs w:val="28"/>
+          <w:u w:val="single"/>
+        </w:rPr>
+      </w:pPr>
+      <w:r>
+        <w:rPr>
+          <w:rFonts w:ascii="Verdana Pro" w:hAnsi="Verdana Pro"/>
+          <w:sz w:val="28"/>
+          <w:szCs w:val="28"/>
+          <w:u w:val="single"/>
+        </w:rPr>
+        <w:t>Pourquoi GitHub et pas GitLab ?</w:t>
+      </w:r>
+    </w:p>
+    <w:p>
+      <w:pPr>
+        <w:rPr>
+          <w:rFonts w:ascii="Verdana Pro" w:hAnsi="Verdana Pro"/>
+          <w:sz w:val="28"/>
+          <w:szCs w:val="28"/>
+        </w:rPr>
+      </w:pPr>
+      <w:r>
+        <w:rPr>
+          <w:rFonts w:ascii="Verdana Pro" w:hAnsi="Verdana Pro"/>
+          <w:sz w:val="28"/>
+          <w:szCs w:val="28"/>
+        </w:rPr>
+        <w:t>Pour pouvo</w:t>
+      </w:r>
+      <w:r>
+        <w:rPr>
+          <w:rFonts w:ascii="Verdana Pro" w:hAnsi="Verdana Pro"/>
+          <w:sz w:val="28"/>
+          <w:szCs w:val="28"/>
+        </w:rPr>
+        <w:t xml:space="preserve">ir l’intégrer dans Jira, et </w:t>
+      </w:r>
+      <w:r>
+        <w:rPr>
+          <w:rFonts w:ascii="Verdana Pro" w:hAnsi="Verdana Pro"/>
+          <w:sz w:val="28"/>
+          <w:szCs w:val="28"/>
+        </w:rPr>
+        <w:t>utiliser le CI/CD sans avoir à entrer ses coordonnées bancaires</w:t>
+      </w:r>
+      <w:r>
+        <w:rPr>
+          <w:rFonts w:ascii="Verdana Pro" w:hAnsi="Verdana Pro"/>
+          <w:sz w:val="28"/>
+          <w:szCs w:val="28"/>
+        </w:rPr>
+        <w:t>.</w:t>
+      </w:r>
+    </w:p>
+    <w:p>
+      <w:pPr>
+        <w:rPr>
+          <w:rFonts w:ascii="Verdana Pro" w:hAnsi="Verdana Pro"/>
+          <w:sz w:val="28"/>
+          <w:szCs w:val="28"/>
+        </w:rPr>
+      </w:pPr>
+    </w:p>
+    <w:p>
+      <w:pPr>
+        <w:rPr>
+          <w:rFonts w:ascii="Verdana Pro" w:hAnsi="Verdana Pro"/>
+          <w:sz w:val="28"/>
+          <w:szCs w:val="28"/>
+          <w:u w:val="single"/>
+        </w:rPr>
+      </w:pPr>
+      <w:r>
+        <w:rPr>
+          <w:rFonts w:ascii="Verdana Pro" w:hAnsi="Verdana Pro"/>
+          <w:sz w:val="28"/>
+          <w:szCs w:val="28"/>
+          <w:u w:val="single"/>
+        </w:rPr>
+        <w:t>Fonctionnalités proposées :</w:t>
+      </w:r>
+    </w:p>
+    <w:p>
+      <w:pPr>
+        <w:rPr>
+          <w:rFonts w:ascii="Verdana Pro" w:hAnsi="Verdana Pro"/>
+          <w:sz w:val="28"/>
+          <w:szCs w:val="28"/>
+        </w:rPr>
+      </w:pPr>
+      <w:r>
+        <w:rPr>
+          <w:rFonts w:ascii="Verdana Pro" w:hAnsi="Verdana Pro"/>
+          <w:sz w:val="28"/>
+          <w:szCs w:val="28"/>
+        </w:rPr>
+        <w:t>L’application Python sera composée de 3 portails :</w:t>
+      </w:r>
+    </w:p>
+    <w:p>
+      <w:pPr>
+        <w:rPr>
+          <w:rFonts w:ascii="Verdana Pro" w:hAnsi="Verdana Pro"/>
+          <w:i/>
+          <w:iCs/>
+          <w:sz w:val="28"/>
+          <w:szCs w:val="28"/>
+        </w:rPr>
+      </w:pPr>
+      <w:r>
+        <w:rPr>
+          <w:rFonts w:ascii="Verdana Pro" w:hAnsi="Verdana Pro"/>
+          <w:i/>
+          <w:iCs/>
+          <w:sz w:val="28"/>
+          <w:szCs w:val="28"/>
+        </w:rPr>
+        <w:t>Portail Public :</w:t>
+      </w:r>
+    </w:p>
+    <w:p>
+      <w:pPr>
+        <w:pStyle w:val="Paragraphedeliste"/>
+        <w:numPr>
+          <w:ilvl w:val="0"/>
+          <w:numId w:val="1"/>
+        </w:numPr>
+        <w:rPr>
+          <w:rFonts w:ascii="Verdana Pro" w:hAnsi="Verdana Pro"/>
+          <w:sz w:val="28"/>
+          <w:szCs w:val="28"/>
+        </w:rPr>
+      </w:pPr>
+      <w:r>
+        <w:rPr>
+          <w:rFonts w:ascii="Verdana Pro" w:hAnsi="Verdana Pro"/>
+          <w:sz w:val="28"/>
+          <w:szCs w:val="28"/>
+        </w:rPr>
+        <w:t>Saisie des informations sur le grimpeur</w:t>
+      </w:r>
+    </w:p>
+    <w:p>
+      <w:pPr>
+        <w:pStyle w:val="Paragraphedeliste"/>
+        <w:numPr>
+          <w:ilvl w:val="0"/>
+          <w:numId w:val="1"/>
+        </w:numPr>
+        <w:rPr>
+          <w:rFonts w:ascii="Verdana Pro" w:hAnsi="Verdana Pro"/>
+          <w:sz w:val="28"/>
+          <w:szCs w:val="28"/>
+        </w:rPr>
+      </w:pPr>
+      <w:r>
+        <w:rPr>
+          <w:rFonts w:ascii="Verdana Pro" w:hAnsi="Verdana Pro"/>
+          <w:sz w:val="28"/>
+          <w:szCs w:val="28"/>
+        </w:rPr>
+        <w:t>Traitement des informations (contraintes, créneaux, …)</w:t>
+      </w:r>
+    </w:p>
+    <w:p>
+      <w:pPr>
+        <w:pStyle w:val="Paragraphedeliste"/>
+        <w:numPr>
+          <w:ilvl w:val="0"/>
+          <w:numId w:val="1"/>
+        </w:numPr>
+        <w:rPr>
+          <w:rFonts w:ascii="Verdana Pro" w:hAnsi="Verdana Pro"/>
+          <w:sz w:val="28"/>
+          <w:szCs w:val="28"/>
+        </w:rPr>
+      </w:pPr>
+      <w:r>
+        <w:rPr>
+          <w:rFonts w:ascii="Verdana Pro" w:hAnsi="Verdana Pro"/>
+          <w:sz w:val="28"/>
+          <w:szCs w:val="28"/>
+        </w:rPr>
+        <w:t>Affichage des créneaux disponibles</w:t>
+      </w:r>
+    </w:p>
+    <w:p>
+      <w:pPr>
+        <w:pStyle w:val="Paragraphedeliste"/>
+        <w:numPr>
+          <w:ilvl w:val="0"/>
+          <w:numId w:val="1"/>
+        </w:numPr>
+        <w:rPr>
+          <w:rFonts w:ascii="Verdana Pro" w:hAnsi="Verdana Pro"/>
+          <w:sz w:val="28"/>
+          <w:szCs w:val="28"/>
+        </w:rPr>
+      </w:pPr>
+      <w:r>
+        <w:rPr>
+          <w:rFonts w:ascii="Verdana Pro" w:hAnsi="Verdana Pro"/>
+          <w:sz w:val="28"/>
+          <w:szCs w:val="28"/>
+        </w:rPr>
+        <w:t>Choir d’un créneau</w:t>
+      </w:r>
+    </w:p>
+    <w:p>
+      <w:pPr>
+        <w:pStyle w:val="Paragraphedeliste"/>
+        <w:numPr>
+          <w:ilvl w:val="0"/>
+          <w:numId w:val="1"/>
+        </w:numPr>
+        <w:rPr>
+          <w:rFonts w:ascii="Verdana Pro" w:hAnsi="Verdana Pro"/>
+          <w:sz w:val="28"/>
+          <w:szCs w:val="28"/>
+        </w:rPr>
+      </w:pPr>
+      <w:r>
+        <w:rPr>
+          <w:rFonts w:ascii="Verdana Pro" w:hAnsi="Verdana Pro"/>
+          <w:sz w:val="28"/>
+          <w:szCs w:val="28"/>
+        </w:rPr>
+        <w:t>Affichage du tarif et de la disponibilité</w:t>
+      </w:r>
+    </w:p>
+    <w:p>
+      <w:pPr>
+        <w:pStyle w:val="Paragraphedeliste"/>
+        <w:numPr>
+          <w:ilvl w:val="0"/>
+          <w:numId w:val="1"/>
+        </w:numPr>
+        <w:rPr>
+          <w:rFonts w:ascii="Verdana Pro" w:hAnsi="Verdana Pro"/>
+          <w:sz w:val="28"/>
+          <w:szCs w:val="28"/>
+        </w:rPr>
+      </w:pPr>
+      <w:r>
+        <w:rPr>
+          <w:rFonts w:ascii="Verdana Pro" w:hAnsi="Verdana Pro"/>
+          <w:sz w:val="28"/>
+          <w:szCs w:val="28"/>
+        </w:rPr>
+        <w:t>Si il y a une place :</w:t>
+      </w:r>
+      <w:r>
+        <w:rPr>
+          <w:rFonts w:ascii="Verdana Pro" w:hAnsi="Verdana Pro"/>
+          <w:sz w:val="28"/>
+          <w:szCs w:val="28"/>
+        </w:rPr>
+        <w:t xml:space="preserve"> Redirection vers HelloAsso</w:t>
+      </w:r>
+    </w:p>
+    <w:p>
+      <w:pPr>
+        <w:pStyle w:val="Paragraphedeliste"/>
+        <w:numPr>
+          <w:ilvl w:val="0"/>
+          <w:numId w:val="1"/>
+        </w:numPr>
+        <w:rPr>
+          <w:rFonts w:ascii="Verdana Pro" w:hAnsi="Verdana Pro"/>
+          <w:sz w:val="28"/>
+          <w:szCs w:val="28"/>
+        </w:rPr>
+      </w:pPr>
+      <w:r>
+        <w:rPr>
+          <w:rFonts w:ascii="Verdana Pro" w:hAnsi="Verdana Pro"/>
+          <w:sz w:val="28"/>
+          <w:szCs w:val="28"/>
+        </w:rPr>
+        <w:t>Sinon : Placement en liste d’attente</w:t>
+      </w:r>
+    </w:p>
+    <w:p>
+      <w:pPr>
+        <w:pStyle w:val="Paragraphedeliste"/>
+        <w:numPr>
+          <w:ilvl w:val="0"/>
+          <w:numId w:val="1"/>
+        </w:numPr>
+        <w:rPr>
+          <w:rFonts w:ascii="Verdana Pro" w:hAnsi="Verdana Pro"/>
+          <w:sz w:val="28"/>
+          <w:szCs w:val="28"/>
+        </w:rPr>
+      </w:pPr>
+      <w:r>
+        <w:rPr>
+          <w:rFonts w:ascii="Verdana Pro" w:hAnsi="Verdana Pro"/>
+          <w:sz w:val="28"/>
+          <w:szCs w:val="28"/>
+        </w:rPr>
+        <w:t>Transmission des identifiants utilisateur par mail</w:t>
+      </w:r>
+    </w:p>
+    <w:p>
+      <w:pPr>
+        <w:rPr>
+          <w:rFonts w:ascii="Verdana Pro" w:hAnsi="Verdana Pro"/>
+          <w:sz w:val="28"/>
+          <w:szCs w:val="28"/>
+        </w:rPr>
+      </w:pPr>
+      <w:r>
+        <w:rPr>
+          <w:rFonts w:ascii="Verdana Pro" w:hAnsi="Verdana Pro"/>
+          <w:sz w:val="28"/>
+          <w:szCs w:val="28"/>
+        </w:rPr>
+        <w:t xml:space="preserve">Gestion en temps réel des files d’attente, possibilité d’annuler l’inscription, </w:t>
+      </w:r>
+      <w:r>
+        <w:rPr>
+          <w:rFonts w:ascii="Verdana Pro" w:hAnsi="Verdana Pro"/>
+          <w:sz w:val="28"/>
+          <w:szCs w:val="28"/>
+        </w:rPr>
+        <w:t>1 file par créneau, gestion de l’envoi des mails</w:t>
+      </w:r>
+    </w:p>
+    <w:p>
+      <w:pPr>
+        <w:rPr>
+          <w:rFonts w:ascii="Verdana Pro" w:hAnsi="Verdana Pro"/>
+          <w:sz w:val="28"/>
+          <w:szCs w:val="28"/>
+        </w:rPr>
+      </w:pPr>
+    </w:p>
+    <w:p>
+      <w:pPr>
+        <w:rPr>
+          <w:rFonts w:ascii="Verdana Pro" w:hAnsi="Verdana Pro"/>
+          <w:i/>
+          <w:iCs/>
+          <w:sz w:val="28"/>
+          <w:szCs w:val="28"/>
+        </w:rPr>
+      </w:pPr>
+      <w:r>
+        <w:rPr>
+          <w:rFonts w:ascii="Verdana Pro" w:hAnsi="Verdana Pro"/>
+          <w:i/>
+          <w:iCs/>
+          <w:sz w:val="28"/>
+          <w:szCs w:val="28"/>
+        </w:rPr>
+        <w:t>Portail Utilisateur</w:t>
+      </w:r>
+      <w:r>
+        <w:rPr>
+          <w:rFonts w:ascii="Verdana Pro" w:hAnsi="Verdana Pro"/>
+          <w:i/>
+          <w:iCs/>
+          <w:sz w:val="28"/>
+          <w:szCs w:val="28"/>
+        </w:rPr>
+        <w:t> :</w:t>
+      </w:r>
+    </w:p>
+    <w:p>
+      <w:pPr>
+        <w:pStyle w:val="Paragraphedeliste"/>
+        <w:numPr>
+          <w:ilvl w:val="0"/>
+          <w:numId w:val="1"/>
+        </w:numPr>
+        <w:rPr>
+          <w:rFonts w:ascii="Verdana Pro" w:hAnsi="Verdana Pro"/>
+          <w:sz w:val="28"/>
+          <w:szCs w:val="28"/>
+        </w:rPr>
+      </w:pPr>
+      <w:r>
+        <w:rPr>
+          <w:rFonts w:ascii="Verdana Pro" w:hAnsi="Verdana Pro"/>
+          <w:sz w:val="28"/>
+          <w:szCs w:val="28"/>
+        </w:rPr>
+        <w:t>Suivi de l’inscription/file d’attente (position)</w:t>
+      </w:r>
+    </w:p>
+    <w:p>
+      <w:pPr>
+        <w:pStyle w:val="Paragraphedeliste"/>
+        <w:numPr>
+          <w:ilvl w:val="0"/>
+          <w:numId w:val="1"/>
+        </w:numPr>
+        <w:rPr>
+          <w:rFonts w:ascii="Verdana Pro" w:hAnsi="Verdana Pro"/>
+          <w:sz w:val="28"/>
+          <w:szCs w:val="28"/>
+        </w:rPr>
+      </w:pPr>
+      <w:r>
+        <w:rPr>
+          <w:rFonts w:ascii="Verdana Pro" w:hAnsi="Verdana Pro"/>
+          <w:sz w:val="28"/>
+          <w:szCs w:val="28"/>
+        </w:rPr>
+        <w:t>Possibilité de modifier ses informations</w:t>
+      </w:r>
+    </w:p>
+    <w:p>
+      <w:pPr>
+        <w:pStyle w:val="Paragraphedeliste"/>
+        <w:numPr>
+          <w:ilvl w:val="0"/>
+          <w:numId w:val="1"/>
+        </w:numPr>
+        <w:rPr>
+          <w:rFonts w:ascii="Verdana Pro" w:hAnsi="Verdana Pro"/>
+          <w:sz w:val="28"/>
+          <w:szCs w:val="28"/>
+        </w:rPr>
+      </w:pPr>
+      <w:r>
+        <w:rPr>
+          <w:rFonts w:ascii="Verdana Pro" w:hAnsi="Verdana Pro"/>
+          <w:sz w:val="28"/>
+          <w:szCs w:val="28"/>
+        </w:rPr>
+        <w:t>On peut se désinscrire</w:t>
+      </w:r>
+    </w:p>
+    <w:p>
+      <w:pPr>
+        <w:rPr>
+          <w:rFonts w:ascii="Verdana Pro" w:hAnsi="Verdana Pro"/>
+          <w:sz w:val="28"/>
+          <w:szCs w:val="28"/>
+        </w:rPr>
+      </w:pPr>
+    </w:p>
+    <w:p>
+      <w:pPr>
+        <w:rPr>
+          <w:rFonts w:ascii="Verdana Pro" w:hAnsi="Verdana Pro"/>
+          <w:i/>
+          <w:iCs/>
+          <w:sz w:val="28"/>
+          <w:szCs w:val="28"/>
+        </w:rPr>
+      </w:pPr>
+      <w:r>
+        <w:rPr>
+          <w:rFonts w:ascii="Verdana Pro" w:hAnsi="Verdana Pro"/>
+          <w:i/>
+          <w:iCs/>
+          <w:sz w:val="28"/>
+          <w:szCs w:val="28"/>
+        </w:rPr>
+        <w:t>Portail Administrateur</w:t>
+      </w:r>
+      <w:r>
+        <w:rPr>
+          <w:rFonts w:ascii="Verdana Pro" w:hAnsi="Verdana Pro"/>
+          <w:i/>
+          <w:iCs/>
+          <w:sz w:val="28"/>
+          <w:szCs w:val="28"/>
+        </w:rPr>
+        <w:t> :</w:t>
+      </w:r>
+    </w:p>
+    <w:p>
+      <w:pPr>
+        <w:pStyle w:val="Paragraphedeliste"/>
+        <w:numPr>
+          <w:ilvl w:val="0"/>
+          <w:numId w:val="1"/>
+        </w:numPr>
+        <w:rPr>
+          <w:rFonts w:ascii="Verdana Pro" w:hAnsi="Verdana Pro"/>
+          <w:sz w:val="28"/>
+          <w:szCs w:val="28"/>
+        </w:rPr>
+      </w:pPr>
+      <w:r>
+        <w:rPr>
+          <w:rFonts w:ascii="Verdana Pro" w:hAnsi="Verdana Pro"/>
+          <w:sz w:val="28"/>
+          <w:szCs w:val="28"/>
+        </w:rPr>
+        <w:t>Intégration Excel ?</w:t>
+      </w:r>
+    </w:p>
+    <w:p>
+      <w:pPr>
+        <w:pStyle w:val="Paragraphedeliste"/>
+        <w:numPr>
+          <w:ilvl w:val="0"/>
+          <w:numId w:val="1"/>
+        </w:numPr>
+        <w:rPr>
+          <w:rFonts w:ascii="Verdana Pro" w:hAnsi="Verdana Pro"/>
+          <w:sz w:val="28"/>
+          <w:szCs w:val="28"/>
+        </w:rPr>
+      </w:pPr>
+      <w:r>
+        <w:rPr>
+          <w:rFonts w:ascii="Verdana Pro" w:hAnsi="Verdana Pro"/>
+          <w:sz w:val="28"/>
+          <w:szCs w:val="28"/>
+        </w:rPr>
+        <w:t xml:space="preserve">Intégration API </w:t>
+      </w:r>
+      <w:r>
+        <w:rPr>
+          <w:rFonts w:ascii="Verdana Pro" w:hAnsi="Verdana Pro"/>
+          <w:sz w:val="28"/>
+          <w:szCs w:val="28"/>
+        </w:rPr>
+        <w:t>FFME ?</w:t>
+      </w:r>
+    </w:p>
+    <w:p>
+      <w:pPr>
+        <w:pStyle w:val="Paragraphedeliste"/>
+        <w:numPr>
+          <w:ilvl w:val="0"/>
+          <w:numId w:val="1"/>
+        </w:numPr>
+        <w:rPr>
+          <w:rFonts w:ascii="Verdana Pro" w:hAnsi="Verdana Pro"/>
+          <w:sz w:val="28"/>
+          <w:szCs w:val="28"/>
+        </w:rPr>
+      </w:pPr>
+      <w:r>
+        <w:rPr>
+          <w:rFonts w:ascii="Verdana Pro" w:hAnsi="Verdana Pro"/>
+          <w:sz w:val="28"/>
+          <w:szCs w:val="28"/>
+        </w:rPr>
+        <w:lastRenderedPageBreak/>
+        <w:t xml:space="preserve">Désinscription des utilisateurs </w:t>
+      </w:r>
+      <w:r>
+        <w:rPr>
+          <w:rFonts w:ascii="Verdana Pro" w:hAnsi="Verdana Pro"/>
+          <w:sz w:val="28"/>
+          <w:szCs w:val="28"/>
+        </w:rPr>
+        <w:sym w:font="Wingdings" w:char="F0E0"/>
+      </w:r>
+      <w:r>
+        <w:rPr>
+          <w:rFonts w:ascii="Verdana Pro" w:hAnsi="Verdana Pro"/>
+          <w:sz w:val="28"/>
+          <w:szCs w:val="28"/>
+        </w:rPr>
+        <w:t xml:space="preserve"> suppression de la BDD + remboursement</w:t>
+      </w:r>
+    </w:p>
+    <w:p>
+      <w:pPr>
+        <w:pStyle w:val="Paragraphedeliste"/>
+        <w:numPr>
+          <w:ilvl w:val="0"/>
+          <w:numId w:val="1"/>
+        </w:numPr>
+        <w:rPr>
+          <w:rFonts w:ascii="Verdana Pro" w:hAnsi="Verdana Pro"/>
+          <w:sz w:val="28"/>
+          <w:szCs w:val="28"/>
+        </w:rPr>
+      </w:pPr>
+      <w:r>
+        <w:rPr>
+          <w:rFonts w:ascii="Verdana Pro" w:hAnsi="Verdana Pro"/>
+          <w:sz w:val="28"/>
+          <w:szCs w:val="28"/>
+        </w:rPr>
+        <w:t xml:space="preserve">Possible </w:t>
+      </w:r>
+      <w:r>
+        <w:rPr>
+          <w:rFonts w:ascii="Verdana Pro" w:hAnsi="Verdana Pro"/>
+          <w:sz w:val="28"/>
+          <w:szCs w:val="28"/>
+        </w:rPr>
+        <w:t>sauvegarde de la liste des non-inscrits de l’année passée</w:t>
+      </w:r>
+    </w:p>
+    <w:p>
+      <w:pPr>
+        <w:pStyle w:val="Paragraphedeliste"/>
+        <w:numPr>
+          <w:ilvl w:val="0"/>
+          <w:numId w:val="1"/>
+        </w:numPr>
+        <w:rPr>
+          <w:rFonts w:ascii="Verdana Pro" w:hAnsi="Verdana Pro"/>
+          <w:sz w:val="28"/>
+          <w:szCs w:val="28"/>
+        </w:rPr>
+      </w:pPr>
+      <w:r>
+        <w:rPr>
+          <w:rFonts w:ascii="Verdana Pro" w:hAnsi="Verdana Pro"/>
+          <w:sz w:val="28"/>
+          <w:szCs w:val="28"/>
+        </w:rPr>
+        <w:t>Export des adhérents en CSV</w:t>
+      </w:r>
+    </w:p>
+    <w:p>
+      <w:pPr>
+        <w:pStyle w:val="Paragraphedeliste"/>
+        <w:numPr>
+          <w:ilvl w:val="0"/>
+          <w:numId w:val="1"/>
+        </w:numPr>
+        <w:rPr>
+          <w:rFonts w:ascii="Verdana Pro" w:hAnsi="Verdana Pro"/>
+          <w:sz w:val="28"/>
+          <w:szCs w:val="28"/>
+        </w:rPr>
+      </w:pPr>
+      <w:r>
+        <w:rPr>
+          <w:rFonts w:ascii="Verdana Pro" w:hAnsi="Verdana Pro"/>
+          <w:sz w:val="28"/>
+          <w:szCs w:val="28"/>
+        </w:rPr>
+        <w:t>Transfert</w:t>
+      </w:r>
+      <w:r>
+        <w:rPr>
+          <w:rFonts w:ascii="Verdana Pro" w:hAnsi="Verdana Pro"/>
+          <w:sz w:val="28"/>
+          <w:szCs w:val="28"/>
+        </w:rPr>
+        <w:t xml:space="preserve"> </w:t>
+      </w:r>
+      <w:r>
+        <w:rPr>
+          <w:rFonts w:ascii="Verdana Pro" w:hAnsi="Verdana Pro"/>
+          <w:sz w:val="28"/>
+          <w:szCs w:val="28"/>
+        </w:rPr>
+        <w:t>de statut Admin</w:t>
+      </w:r>
+    </w:p>
+    <w:p>
+      <w:pPr>
+        <w:pStyle w:val="Paragraphedeliste"/>
+        <w:numPr>
+          <w:ilvl w:val="0"/>
+          <w:numId w:val="1"/>
+        </w:numPr>
+        <w:rPr>
+          <w:rFonts w:ascii="Verdana Pro" w:hAnsi="Verdana Pro"/>
+          <w:sz w:val="28"/>
+          <w:szCs w:val="28"/>
+        </w:rPr>
+      </w:pPr>
+      <w:r>
+        <w:rPr>
+          <w:rFonts w:ascii="Verdana Pro" w:hAnsi="Verdana Pro"/>
+          <w:sz w:val="28"/>
+          <w:szCs w:val="28"/>
+        </w:rPr>
+        <w:t>Gestion de plusieurs rôles/comptes admins</w:t>
+      </w:r>
+    </w:p>
+    <w:p>
+      <w:pPr>
+        <w:pStyle w:val="Paragraphedeliste"/>
+        <w:numPr>
+          <w:ilvl w:val="0"/>
+          <w:numId w:val="1"/>
+        </w:numPr>
+        <w:rPr>
+          <w:rFonts w:ascii="Verdana Pro" w:hAnsi="Verdana Pro"/>
+          <w:sz w:val="28"/>
+          <w:szCs w:val="28"/>
+        </w:rPr>
+      </w:pPr>
+      <w:r>
+        <w:rPr>
+          <w:rFonts w:ascii="Verdana Pro" w:hAnsi="Verdana Pro"/>
+          <w:sz w:val="28"/>
+          <w:szCs w:val="28"/>
+        </w:rPr>
+        <w:t>Gestion des adhérents</w:t>
+      </w:r>
+    </w:p>
+    <w:p>
+      <w:pPr>
+        <w:pStyle w:val="Paragraphedeliste"/>
+        <w:numPr>
+          <w:ilvl w:val="0"/>
+          <w:numId w:val="1"/>
+        </w:numPr>
+        <w:rPr>
+          <w:rFonts w:ascii="Verdana Pro" w:hAnsi="Verdana Pro"/>
+          <w:sz w:val="28"/>
+          <w:szCs w:val="28"/>
+        </w:rPr>
+      </w:pPr>
+      <w:r>
+        <w:rPr>
+          <w:rFonts w:ascii="Verdana Pro" w:hAnsi="Verdana Pro"/>
+          <w:sz w:val="28"/>
+          <w:szCs w:val="28"/>
+        </w:rPr>
+        <w:t>Accès à une liste des adhérents par créneau (pour impression)</w:t>
+      </w:r>
+    </w:p>
+    <w:p>
+      <w:pPr>
+        <w:pStyle w:val="Paragraphedeliste"/>
+        <w:numPr>
+          <w:ilvl w:val="0"/>
+          <w:numId w:val="1"/>
+        </w:numPr>
+        <w:rPr>
+          <w:rFonts w:ascii="Verdana Pro" w:hAnsi="Verdana Pro"/>
+          <w:sz w:val="28"/>
+          <w:szCs w:val="28"/>
+        </w:rPr>
+      </w:pPr>
+      <w:r>
+        <w:rPr>
+          <w:rFonts w:ascii="Verdana Pro" w:hAnsi="Verdana Pro"/>
+          <w:sz w:val="28"/>
+          <w:szCs w:val="28"/>
+        </w:rPr>
+        <w:t>Changement de créneau</w:t>
+      </w:r>
+    </w:p>
+    <w:p>
+      <w:pPr>
+        <w:pStyle w:val="Paragraphedeliste"/>
+        <w:numPr>
+          <w:ilvl w:val="0"/>
+          <w:numId w:val="1"/>
+        </w:numPr>
+        <w:rPr>
+          <w:rFonts w:ascii="Verdana Pro" w:hAnsi="Verdana Pro"/>
+          <w:sz w:val="28"/>
+          <w:szCs w:val="28"/>
+        </w:rPr>
+      </w:pPr>
+      <w:r>
+        <w:rPr>
+          <w:rFonts w:ascii="Verdana Pro" w:hAnsi="Verdana Pro"/>
+          <w:sz w:val="28"/>
+          <w:szCs w:val="28"/>
+        </w:rPr>
+        <w:t>Gestion manuelle de la liste d’attente possible</w:t>
+      </w:r>
+    </w:p>
+    <w:p>
+      <w:pPr>
+        <w:rPr>
+          <w:rFonts w:ascii="Verdana Pro" w:hAnsi="Verdana Pro"/>
+          <w:sz w:val="28"/>
+          <w:szCs w:val="28"/>
+        </w:rPr>
+      </w:pPr>
+    </w:p>
+    <w:p>
+      <w:pPr>
+        <w:jc w:val="center"/>
+        <w:rPr>
+          <w:rFonts w:ascii="Verdana Pro" w:hAnsi="Verdana Pro"/>
+          <w:sz w:val="36"/>
+          <w:szCs w:val="36"/>
+          <w:u w:val="single"/>
+        </w:rPr>
+      </w:pPr>
+      <w:r>
+        <w:rPr>
+          <w:rFonts w:ascii="Verdana Pro" w:hAnsi="Verdana Pro"/>
+          <w:sz w:val="36"/>
+          <w:szCs w:val="36"/>
+          <w:u w:val="single"/>
+        </w:rPr>
+        <w:t>Planning prévisionnel :</w:t>
+      </w:r>
+    </w:p>
+    <w:tbl>
+      <w:tblPr>
+        <w:tblStyle w:val="Grilledutableau"/>
+        <w:tblW w:w="0" w:type="auto"/>
+        <w:tblLook w:val="04A0" w:firstRow="1" w:lastRow="0" w:firstColumn="1" w:lastColumn="0" w:noHBand="0" w:noVBand="1"/>
+      </w:tblPr>
+      <w:tblGrid>
+        <w:gridCol w:w="4675"/>
+        <w:gridCol w:w="4675"/>
+      </w:tblGrid>
+      <w:tr>
+        <w:tc>
+          <w:tcPr>
+            <w:tcW w:w="4675" w:type="dxa"/>
+          </w:tcPr>
+          <w:p>
+            <w:pPr>
+              <w:jc w:val="center"/>
+              <w:rPr>
+                <w:rFonts w:ascii="Verdana Pro" w:hAnsi="Verdana Pro"/>
+                <w:sz w:val="28"/>
+                <w:szCs w:val="28"/>
+              </w:rPr>
+            </w:pPr>
+            <w:r>
+              <w:rPr>
+                <w:rFonts w:ascii="Verdana Pro" w:hAnsi="Verdana Pro"/>
+                <w:sz w:val="28"/>
+                <w:szCs w:val="28"/>
+              </w:rPr>
+              <w:t>Date</w:t>
+            </w:r>
+          </w:p>
+        </w:tc>
+        <w:tc>
+          <w:tcPr>
+            <w:tcW w:w="4675" w:type="dxa"/>
+          </w:tcPr>
+          <w:p>
+            <w:pPr>
+              <w:jc w:val="center"/>
+              <w:rPr>
+                <w:rFonts w:ascii="Verdana Pro" w:hAnsi="Verdana Pro"/>
+                <w:sz w:val="28"/>
+                <w:szCs w:val="28"/>
+              </w:rPr>
+            </w:pPr>
+            <w:r>
+              <w:rPr>
+                <w:rFonts w:ascii="Verdana Pro" w:hAnsi="Verdana Pro"/>
+                <w:sz w:val="28"/>
+                <w:szCs w:val="28"/>
+              </w:rPr>
+              <w:t>Objectif</w:t>
+            </w:r>
+          </w:p>
+        </w:tc>
+      </w:tr>
+      <w:tr>
+        <w:tc>
+          <w:tcPr>
+            <w:tcW w:w="4675" w:type="dxa"/>
+          </w:tcPr>
+          <w:p>
+            <w:pPr>
+              <w:jc w:val="center"/>
+              <w:rPr>
+                <w:rFonts w:ascii="Verdana Pro" w:hAnsi="Verdana Pro"/>
+                <w:sz w:val="28"/>
+                <w:szCs w:val="28"/>
+              </w:rPr>
+            </w:pPr>
+            <w:r>
+              <w:rPr>
+                <w:rFonts w:ascii="Verdana Pro" w:hAnsi="Verdana Pro"/>
+                <w:sz w:val="28"/>
+                <w:szCs w:val="28"/>
+              </w:rPr>
+              <w:t>06/10/2023</w:t>
+            </w:r>
+          </w:p>
+        </w:tc>
+        <w:tc>
+          <w:tcPr>
+            <w:tcW w:w="4675" w:type="dxa"/>
+          </w:tcPr>
+          <w:p>
+            <w:pPr>
+              <w:jc w:val="center"/>
+              <w:rPr>
+                <w:rFonts w:ascii="Verdana Pro" w:hAnsi="Verdana Pro"/>
+                <w:sz w:val="28"/>
+                <w:szCs w:val="28"/>
+              </w:rPr>
+            </w:pPr>
+            <w:r>
+              <w:rPr>
+                <w:rFonts w:ascii="Verdana Pro" w:hAnsi="Verdana Pro"/>
+                <w:sz w:val="28"/>
+                <w:szCs w:val="28"/>
+              </w:rPr>
+              <w:t>Proposition Client</w:t>
+            </w:r>
+          </w:p>
+        </w:tc>
+      </w:tr>
+      <w:tr>
+        <w:tc>
+          <w:tcPr>
+            <w:tcW w:w="4675" w:type="dxa"/>
+          </w:tcPr>
+          <w:p>
+            <w:pPr>
+              <w:jc w:val="center"/>
+              <w:rPr>
+                <w:rFonts w:ascii="Verdana Pro" w:hAnsi="Verdana Pro"/>
+                <w:sz w:val="28"/>
+                <w:szCs w:val="28"/>
+              </w:rPr>
+            </w:pPr>
+            <w:r>
+              <w:rPr>
+                <w:rFonts w:ascii="Verdana Pro" w:hAnsi="Verdana Pro"/>
+                <w:sz w:val="28"/>
+                <w:szCs w:val="28"/>
+              </w:rPr>
+              <w:t>27/10/2023</w:t>
+            </w:r>
+          </w:p>
+        </w:tc>
+        <w:tc>
+          <w:tcPr>
+            <w:tcW w:w="4675" w:type="dxa"/>
+          </w:tcPr>
+          <w:p>
+            <w:pPr>
+              <w:jc w:val="center"/>
+              <w:rPr>
+                <w:rFonts w:ascii="Verdana Pro" w:hAnsi="Verdana Pro"/>
+                <w:sz w:val="28"/>
+                <w:szCs w:val="28"/>
+              </w:rPr>
+            </w:pPr>
+            <w:r>
+              <w:rPr>
+                <w:rFonts w:ascii="Verdana Pro" w:hAnsi="Verdana Pro"/>
+                <w:sz w:val="28"/>
+                <w:szCs w:val="28"/>
+              </w:rPr>
+              <w:t>Veille Technologique</w:t>
+            </w:r>
+          </w:p>
+        </w:tc>
+      </w:tr>
+      <w:tr>
+        <w:tc>
+          <w:tcPr>
+            <w:tcW w:w="4675" w:type="dxa"/>
+          </w:tcPr>
+          <w:p>
+            <w:pPr>
+              <w:jc w:val="center"/>
+              <w:rPr>
+                <w:rFonts w:ascii="Verdana Pro" w:hAnsi="Verdana Pro"/>
+                <w:sz w:val="28"/>
+                <w:szCs w:val="28"/>
+              </w:rPr>
+            </w:pPr>
+            <w:r>
+              <w:rPr>
+                <w:rFonts w:ascii="Verdana Pro" w:hAnsi="Verdana Pro"/>
+                <w:sz w:val="28"/>
+                <w:szCs w:val="28"/>
+              </w:rPr>
+              <w:t>20/11/2023</w:t>
+            </w:r>
+          </w:p>
+        </w:tc>
+        <w:tc>
+          <w:tcPr>
+            <w:tcW w:w="4675" w:type="dxa"/>
+          </w:tcPr>
+          <w:p>
+            <w:pPr>
+              <w:jc w:val="center"/>
+              <w:rPr>
+                <w:rFonts w:ascii="Verdana Pro" w:hAnsi="Verdana Pro"/>
+                <w:sz w:val="28"/>
+                <w:szCs w:val="28"/>
+              </w:rPr>
+            </w:pPr>
+            <w:r>
+              <w:rPr>
+                <w:rFonts w:ascii="Verdana Pro" w:hAnsi="Verdana Pro"/>
+                <w:sz w:val="28"/>
+                <w:szCs w:val="28"/>
+              </w:rPr>
+              <w:t>Sprint 1</w:t>
+            </w:r>
+          </w:p>
+        </w:tc>
+      </w:tr>
+      <w:tr>
+        <w:tc>
+          <w:tcPr>
+            <w:tcW w:w="4675" w:type="dxa"/>
+          </w:tcPr>
+          <w:p>
+            <w:pPr>
+              <w:jc w:val="center"/>
+              <w:rPr>
+                <w:rFonts w:ascii="Verdana Pro" w:hAnsi="Verdana Pro"/>
+                <w:sz w:val="28"/>
+                <w:szCs w:val="28"/>
+              </w:rPr>
+            </w:pPr>
+            <w:r>
+              <w:rPr>
+                <w:rFonts w:ascii="Verdana Pro" w:hAnsi="Verdana Pro"/>
+                <w:sz w:val="28"/>
+                <w:szCs w:val="28"/>
+              </w:rPr>
+              <w:t>22/12/2023</w:t>
+            </w:r>
+          </w:p>
+        </w:tc>
+        <w:tc>
+          <w:tcPr>
+            <w:tcW w:w="4675" w:type="dxa"/>
+          </w:tcPr>
+          <w:p>
+            <w:pPr>
+              <w:jc w:val="center"/>
+              <w:rPr>
+                <w:rFonts w:ascii="Verdana Pro" w:hAnsi="Verdana Pro"/>
+                <w:sz w:val="28"/>
+                <w:szCs w:val="28"/>
+              </w:rPr>
+            </w:pPr>
+            <w:r>
+              <w:rPr>
+                <w:rFonts w:ascii="Verdana Pro" w:hAnsi="Verdana Pro"/>
+                <w:sz w:val="28"/>
+                <w:szCs w:val="28"/>
+              </w:rPr>
+              <w:t>Sprint 2 + Recette Client</w:t>
+            </w:r>
+          </w:p>
+          <w:p>
+            <w:pPr>
+              <w:jc w:val="center"/>
+              <w:rPr>
+                <w:rFonts w:ascii="Verdana Pro" w:hAnsi="Verdana Pro"/>
+                <w:sz w:val="28"/>
+                <w:szCs w:val="28"/>
+              </w:rPr>
+            </w:pPr>
+            <w:r>
+              <w:rPr>
+                <w:rFonts w:ascii="Verdana Pro" w:hAnsi="Verdana Pro"/>
+                <w:sz w:val="28"/>
+                <w:szCs w:val="28"/>
+              </w:rPr>
+              <w:t>(préversion)</w:t>
+            </w:r>
+          </w:p>
+        </w:tc>
+      </w:tr>
+      <w:tr>
+        <w:tc>
+          <w:tcPr>
+            <w:tcW w:w="4675" w:type="dxa"/>
+          </w:tcPr>
+          <w:p>
+            <w:pPr>
+              <w:jc w:val="center"/>
+              <w:rPr>
+                <w:rFonts w:ascii="Verdana Pro" w:hAnsi="Verdana Pro"/>
+                <w:sz w:val="28"/>
+                <w:szCs w:val="28"/>
+              </w:rPr>
+            </w:pPr>
+            <w:r>
+              <w:rPr>
+                <w:rFonts w:ascii="Verdana Pro" w:hAnsi="Verdana Pro"/>
+                <w:sz w:val="28"/>
+                <w:szCs w:val="28"/>
+              </w:rPr>
+              <w:t>22/04/2024</w:t>
+            </w:r>
+          </w:p>
+        </w:tc>
+        <w:tc>
+          <w:tcPr>
+            <w:tcW w:w="4675" w:type="dxa"/>
+          </w:tcPr>
+          <w:p>
+            <w:pPr>
+              <w:jc w:val="center"/>
+              <w:rPr>
+                <w:rFonts w:ascii="Verdana Pro" w:hAnsi="Verdana Pro"/>
+                <w:sz w:val="28"/>
+                <w:szCs w:val="28"/>
+              </w:rPr>
+            </w:pPr>
+            <w:r>
+              <w:rPr>
+                <w:rFonts w:ascii="Verdana Pro" w:hAnsi="Verdana Pro"/>
+                <w:sz w:val="28"/>
+                <w:szCs w:val="28"/>
+              </w:rPr>
+              <w:t>Sprint 3</w:t>
+            </w:r>
+          </w:p>
+        </w:tc>
+      </w:tr>
+      <w:tr>
+        <w:tc>
+          <w:tcPr>
+            <w:tcW w:w="4675" w:type="dxa"/>
+          </w:tcPr>
+          <w:p>
+            <w:pPr>
+              <w:jc w:val="center"/>
+              <w:rPr>
+                <w:rFonts w:ascii="Verdana Pro" w:hAnsi="Verdana Pro"/>
+                <w:sz w:val="28"/>
+                <w:szCs w:val="28"/>
+              </w:rPr>
+            </w:pPr>
+            <w:r>
+              <w:rPr>
+                <w:rFonts w:ascii="Verdana Pro" w:hAnsi="Verdana Pro"/>
+                <w:sz w:val="28"/>
+                <w:szCs w:val="28"/>
+              </w:rPr>
+              <w:t>20/05/2024</w:t>
+            </w:r>
+          </w:p>
+        </w:tc>
+        <w:tc>
+          <w:tcPr>
+            <w:tcW w:w="4675" w:type="dxa"/>
+          </w:tcPr>
+          <w:p>
+            <w:pPr>
+              <w:jc w:val="center"/>
+              <w:rPr>
+                <w:rFonts w:ascii="Verdana Pro" w:hAnsi="Verdana Pro"/>
+                <w:sz w:val="28"/>
+                <w:szCs w:val="28"/>
+              </w:rPr>
+            </w:pPr>
+            <w:r>
+              <w:rPr>
+                <w:rFonts w:ascii="Verdana Pro" w:hAnsi="Verdana Pro"/>
+                <w:sz w:val="28"/>
+                <w:szCs w:val="28"/>
+              </w:rPr>
+              <w:t>Sprint 4</w:t>
+            </w:r>
+          </w:p>
+        </w:tc>
+      </w:tr>
+      <w:tr>
+        <w:tc>
+          <w:tcPr>
+            <w:tcW w:w="4675" w:type="dxa"/>
+          </w:tcPr>
+          <w:p>
+            <w:pPr>
+              <w:jc w:val="center"/>
+              <w:rPr>
+                <w:rFonts w:ascii="Verdana Pro" w:hAnsi="Verdana Pro"/>
+                <w:sz w:val="28"/>
+                <w:szCs w:val="28"/>
+              </w:rPr>
+            </w:pPr>
+            <w:r>
+              <w:rPr>
+                <w:rFonts w:ascii="Verdana Pro" w:hAnsi="Verdana Pro"/>
+                <w:sz w:val="28"/>
+                <w:szCs w:val="28"/>
+              </w:rPr>
+              <w:t>21/06/2024</w:t>
+            </w:r>
+          </w:p>
+        </w:tc>
+        <w:tc>
+          <w:tcPr>
+            <w:tcW w:w="4675" w:type="dxa"/>
+          </w:tcPr>
+          <w:p>
+            <w:pPr>
+              <w:jc w:val="center"/>
+              <w:rPr>
+                <w:rFonts w:ascii="Verdana Pro" w:hAnsi="Verdana Pro"/>
+                <w:sz w:val="28"/>
+                <w:szCs w:val="28"/>
+              </w:rPr>
+            </w:pPr>
+            <w:r>
+              <w:rPr>
+                <w:rFonts w:ascii="Verdana Pro" w:hAnsi="Verdana Pro"/>
+                <w:sz w:val="28"/>
+                <w:szCs w:val="28"/>
+              </w:rPr>
+              <w:t>Sprint 5 + Recette Client</w:t>
+            </w:r>
+          </w:p>
+          <w:p>
+            <w:pPr>
+              <w:jc w:val="center"/>
+              <w:rPr>
+                <w:rFonts w:ascii="Verdana Pro" w:hAnsi="Verdana Pro"/>
+                <w:sz w:val="28"/>
+                <w:szCs w:val="28"/>
+              </w:rPr>
+            </w:pPr>
+            <w:r>
+              <w:rPr>
+                <w:rFonts w:ascii="Verdana Pro" w:hAnsi="Verdana Pro"/>
+                <w:sz w:val="28"/>
+                <w:szCs w:val="28"/>
+              </w:rPr>
+              <w:t>(version finale)</w:t>
+            </w:r>
+          </w:p>
+        </w:tc>
+      </w:tr>
+    </w:tbl>
+    <w:p>
+      <w:pPr>
+        <w:rPr>
+          <w:rFonts w:ascii="Verdana Pro" w:hAnsi="Verdana Pro"/>
+          <w:sz w:val="28"/>
+          <w:szCs w:val="28"/>
+        </w:rPr>
+      </w:pPr>
+    </w:p>
+    <w:sectPr>
+      <w:headerReference w:type="default" r:id="rId16"/>
+      <w:footerReference w:type="default" r:id="rId17"/>
+      <w:headerReference w:type="first" r:id="rId18"/>
+      <w:pgSz w:w="12240" w:h="15840"/>
+      <w:pgMar w:top="1440" w:right="1440" w:bottom="1440" w:left="1440" w:header="720" w:footer="720" w:gutter="0"/>
+      <w:pgNumType w:start="0"/>
+      <w:cols w:space="720"/>
+      <w:titlePg/>
+      <w:docGrid w:linePitch="360"/>
+    </w:sectPr>
+  </w:body>
+</w:document>
+</file>
+
+<file path=word/endnotes.xml><?xml version="1.0" encoding="utf-8"?>
+<w:endnotes xmlns:wpc="http://schemas.microsoft.com/office/word/2010/wordprocessingCanvas" xmlns:cx="http://schemas.microsoft.com/office/drawing/2014/chartex" xmlns:cx1="http://schemas.microsoft.com/office/drawing/2015/9/8/chartex" xmlns:cx2="http://schemas.microsoft.com/office/drawing/2015/10/21/chartex" xmlns:cx3="http://schemas.microsoft.com/office/drawing/2016/5/9/chartex" xmlns:cx4="http://schemas.microsoft.com/office/drawing/2016/5/10/chartex" xmlns:cx5="http://schemas.microsoft.com/office/drawing/2016/5/11/chartex" xmlns:cx6="http://schemas.microsoft.com/office/drawing/2016/5/12/chartex" xmlns:cx7="http://schemas.microsoft.com/office/drawing/2016/5/13/chartex" xmlns:cx8="http://schemas.microsoft.com/office/drawing/2016/5/14/chartex" xmlns:mc="http://schemas.openxmlformats.org/markup-compatibility/2006" xmlns:aink="http://schemas.microsoft.com/office/drawing/2016/ink" xmlns:am3d="http://schemas.microsoft.com/office/drawing/2017/model3d" xmlns:o="urn:schemas-microsoft-com:office:office" xmlns:oel="http://schemas.microsoft.com/office/2019/extlst" xmlns:r="http://schemas.openxmlformats.org/officeDocument/2006/relationships" xmlns:m="http://schemas.openxmlformats.org/officeDocument/2006/math" xmlns:v="urn:schemas-microsoft-com:vml" xmlns:wp14="http://schemas.microsoft.com/office/word/2010/wordprocessingDrawing" xmlns:wp="http://schemas.openxmlformats.org/drawingml/2006/wordprocessingDrawing" xmlns:w10="urn:schemas-microsoft-com:office:word" xmlns:w="http://schemas.openxmlformats.org/wordprocessingml/2006/main" xmlns:w14="http://schemas.microsoft.com/office/word/2010/wordml" xmlns:w15="http://schemas.microsoft.com/office/word/2012/wordml" xmlns:w16cex="http://schemas.microsoft.com/office/word/2018/wordml/cex" xmlns:w16cid="http://schemas.microsoft.com/office/word/2016/wordml/cid" xmlns:w16="http://schemas.microsoft.com/office/word/2018/wordml" xmlns:w16sdtdh="http://schemas.microsoft.com/office/word/2020/wordml/sdtdatahash" xmlns:w16se="http://schemas.microsoft.com/office/word/2015/wordml/symex" xmlns:wpg="http://schemas.microsoft.com/office/word/2010/wordprocessingGroup" xmlns:wpi="http://schemas.microsoft.com/office/word/2010/wordprocessingInk" xmlns:wne="http://schemas.microsoft.com/office/word/2006/wordml" xmlns:wps="http://schemas.microsoft.com/office/word/2010/wordprocessingShape" mc:Ignorable="w14 w15 w16se w16cid w16 w16cex w16sdtdh wp14">
+  <w:endnote w:type="separator" w:id="-1">
+    <w:p>
+      <w:pPr>
+        <w:spacing w:after="0" w:line="240" w:lineRule="auto"/>
+      </w:pPr>
+      <w:r>
+        <w:separator/>
+      </w:r>
+    </w:p>
+  </w:endnote>
+  <w:endnote w:type="continuationSeparator" w:id="0">
+    <w:p>
+      <w:pPr>
+        <w:spacing w:after="0" w:line="240" w:lineRule="auto"/>
+      </w:pPr>
+      <w:r>
+        <w:continuationSeparator/>
+      </w:r>
+    </w:p>
+  </w:endnote>
+  <w:endnote w:type="continuationNotice" w:id="1">
+    <w:p>
+      <w:pPr>
+        <w:spacing w:after="0" w:line="240" w:lineRule="auto"/>
+      </w:pPr>
+    </w:p>
+  </w:endnote>
+</w:endnotes>
+</file>
+
+<file path=word/footer1.xml><?xml version="1.0" encoding="utf-8"?>
+<w:ftr xmlns:wpc="http://schemas.microsoft.com/office/word/2010/wordprocessingCanvas" xmlns:cx="http://schemas.microsoft.com/office/drawing/2014/chartex" xmlns:cx1="http://schemas.microsoft.com/office/drawing/2015/9/8/chartex" xmlns:cx2="http://schemas.microsoft.com/office/drawing/2015/10/21/chartex" xmlns:cx3="http://schemas.microsoft.com/office/drawing/2016/5/9/chartex" xmlns:cx4="http://schemas.microsoft.com/office/drawing/2016/5/10/chartex" xmlns:cx5="http://schemas.microsoft.com/office/drawing/2016/5/11/chartex" xmlns:cx6="http://schemas.microsoft.com/office/drawing/2016/5/12/chartex" xmlns:cx7="http://schemas.microsoft.com/office/drawing/2016/5/13/chartex" xmlns:cx8="http://schemas.microsoft.com/office/drawing/2016/5/14/chartex" xmlns:mc="http://schemas.openxmlformats.org/markup-compatibility/2006" xmlns:aink="http://schemas.microsoft.com/office/drawing/2016/ink" xmlns:am3d="http://schemas.microsoft.com/office/drawing/2017/model3d" xmlns:o="urn:schemas-microsoft-com:office:office" xmlns:oel="http://schemas.microsoft.com/office/2019/extlst" xmlns:r="http://schemas.openxmlformats.org/officeDocument/2006/relationships" xmlns:m="http://schemas.openxmlformats.org/officeDocument/2006/math" xmlns:v="urn:schemas-microsoft-com:vml" xmlns:wp14="http://schemas.microsoft.com/office/word/2010/wordprocessingDrawing" xmlns:wp="http://schemas.openxmlformats.org/drawingml/2006/wordprocessingDrawing" xmlns:w10="urn:schemas-microsoft-com:office:word" xmlns:w="http://schemas.openxmlformats.org/wordprocessingml/2006/main" xmlns:w14="http://schemas.microsoft.com/office/word/2010/wordml" xmlns:w15="http://schemas.microsoft.com/office/word/2012/wordml" xmlns:w16cex="http://schemas.microsoft.com/office/word/2018/wordml/cex" xmlns:w16cid="http://schemas.microsoft.com/office/word/2016/wordml/cid" xmlns:w16="http://schemas.microsoft.com/office/word/2018/wordml" xmlns:w16sdtdh="http://schemas.microsoft.com/office/word/2020/wordml/sdtdatahash" xmlns:w16se="http://schemas.microsoft.com/office/word/2015/wordml/symex" xmlns:wpg="http://schemas.microsoft.com/office/word/2010/wordprocessingGroup" xmlns:wpi="http://schemas.microsoft.com/office/word/2010/wordprocessingInk" xmlns:wne="http://schemas.microsoft.com/office/word/2006/wordml" xmlns:wps="http://schemas.microsoft.com/office/word/2010/wordprocessingShape" mc:Ignorable="w14 w15 w16se w16cid w16 w16cex w16sdtdh wp14">
+  <w:sdt>
+    <w:sdtPr>
+      <w:id w:val="-2103719633"/>
+      <w:docPartObj>
+        <w:docPartGallery w:val="Page Numbers (Bottom of Page)"/>
+        <w:docPartUnique/>
+      </w:docPartObj>
+    </w:sdtPr>
+    <w:sdtEndPr/>
+    <w:sdtContent>
+      <w:p>
+        <w:pPr>
+          <w:pStyle w:val="Pieddepage"/>
+        </w:pPr>
+        <w:r>
+          <w:rPr>
+            <w:noProof/>
+          </w:rPr>
+          <mc:AlternateContent>
+            <mc:Choice Requires="wps">
+              <w:drawing>
+                <wp:anchor distT="0" distB="0" distL="114300" distR="114300" simplePos="0" relativeHeight="251661312" behindDoc="0" locked="0" layoutInCell="1" allowOverlap="1" wp14:anchorId="01027FF6" wp14:editId="0B82C9D7">
+                  <wp:simplePos x="0" y="0"/>
+                  <wp:positionH relativeFrom="margin">
+                    <wp:align>center</wp:align>
+                  </wp:positionH>
+                  <wp:positionV relativeFrom="bottomMargin">
+                    <wp:align>center</wp:align>
+                  </wp:positionV>
+                  <wp:extent cx="555625" cy="238760"/>
+                  <wp:effectExtent l="19050" t="19050" r="19685" b="18415"/>
+                  <wp:wrapNone/>
+                  <wp:docPr id="1439021460" name="Parenthèses 3"/>
+                  <wp:cNvGraphicFramePr>
+                    <a:graphicFrameLocks xmlns:a="http://schemas.openxmlformats.org/drawingml/2006/main"/>
+                  </wp:cNvGraphicFramePr>
+                  <a:graphic xmlns:a="http://schemas.openxmlformats.org/drawingml/2006/main">
+                    <a:graphicData uri="http://schemas.microsoft.com/office/word/2010/wordprocessingShape">
+                      <wps:wsp>
+                        <wps:cNvSpPr>
+                          <a:spLocks noChangeArrowheads="1"/>
+                        </wps:cNvSpPr>
+                        <wps:spPr bwMode="auto">
+                          <a:xfrm>
+                            <a:off x="0" y="0"/>
+                            <a:ext cx="555625" cy="238760"/>
+                          </a:xfrm>
+                          <a:prstGeom prst="bracketPair">
+                            <a:avLst>
+                              <a:gd name="adj" fmla="val 16667"/>
+                            </a:avLst>
+                          </a:prstGeom>
+                          <a:solidFill>
+                            <a:srgbClr val="FFFFFF"/>
+                          </a:solidFill>
+                          <a:ln w="28575">
+                            <a:solidFill>
+                              <a:srgbClr val="808080"/>
+                            </a:solidFill>
+                            <a:round/>
+                            <a:headEnd/>
+                            <a:tailEnd/>
+                          </a:ln>
+                        </wps:spPr>
+                        <wps:txbx>
+                          <w:txbxContent>
+                            <w:p>
+                              <w:pPr>
+                                <w:jc w:val="center"/>
+                              </w:pPr>
+                              <w:r>
+                                <w:fldChar w:fldCharType="begin"/>
+                              </w:r>
+                              <w:r>
+                                <w:instrText>PAGE    \* MERGEFORMAT</w:instrText>
+                              </w:r>
+                              <w:r>
+                                <w:fldChar w:fldCharType="separate"/>
+                              </w:r>
+                              <w:r>
+                                <w:t>2</w:t>
+                              </w:r>
+                              <w:r>
+                                <w:fldChar w:fldCharType="end"/>
+                              </w:r>
+                            </w:p>
+                          </w:txbxContent>
+                        </wps:txbx>
+                        <wps:bodyPr rot="0" vert="horz" wrap="square" lIns="91440" tIns="0" rIns="91440" bIns="0" anchor="t" anchorCtr="0" upright="1">
+                          <a:noAutofit/>
+                        </wps:bodyPr>
+                      </wps:wsp>
+                    </a:graphicData>
+                  </a:graphic>
+                  <wp14:sizeRelH relativeFrom="margin">
+                    <wp14:pctWidth>10000</wp14:pctWidth>
+                  </wp14:sizeRelH>
+                  <wp14:sizeRelV relativeFrom="bottomMargin">
+                    <wp14:pctHeight>0</wp14:pctHeight>
+                  </wp14:sizeRelV>
+                </wp:anchor>
+              </w:drawing>
+            </mc:Choice>
+            <mc:Fallback>
+              <w:pict>
+                <v:shapetype w14:anchorId="01027FF6" id="_x0000_t185" coordsize="21600,21600" o:spt="185" adj="3600" path="m@0,nfqx0@0l0@2qy@0,21600em@1,nfqx21600@0l21600@2qy@1,21600em@0,nsqx0@0l0@2qy@0,21600l@1,21600qx21600@2l21600@0qy@1,xe" filled="f">
+                  <v:formulas>
+                    <v:f eqn="val #0"/>
+                    <v:f eqn="sum width 0 #0"/>
+                    <v:f eqn="sum height 0 #0"/>
+                    <v:f eqn="prod @0 2929 10000"/>
+                    <v:f eqn="sum width 0 @3"/>
+                    <v:f eqn="sum height 0 @3"/>
+                    <v:f eqn="val width"/>
+                    <v:f eqn="val height"/>
+                    <v:f eqn="prod width 1 2"/>
+                    <v:f eqn="prod height 1 2"/>
+                  </v:formulas>
+                  <v:path o:extrusionok="f" gradientshapeok="t" limo="10800,10800" o:connecttype="custom" o:connectlocs="@8,0;0,@9;@8,@7;@6,@9" textboxrect="@3,@3,@4,@5"/>
+                  <v:handles>
+                    <v:h position="#0,topLeft" switch="" xrange="0,10800"/>
+                  </v:handles>
+                </v:shapetype>
+                <v:shape id="Parenthèses 3" o:spid="_x0000_s1026" type="#_x0000_t185" style="position:absolute;margin-left:0;margin-top:0;width:43.75pt;height:18.8pt;z-index:251661312;visibility:visible;mso-wrap-style:square;mso-width-percent:100;mso-height-percent:0;mso-wrap-distance-left:9pt;mso-wrap-distance-top:0;mso-wrap-distance-right:9pt;mso-wrap-distance-bottom:0;mso-position-horizontal:center;mso-position-horizontal-relative:margin;mso-position-vertical:center;mso-position-vertical-relative:bottom-margin-area;mso-width-percent:100;mso-height-percent:0;mso-width-relative:margin;mso-height-relative:bottom-margin-area;v-text-anchor:top" o:gfxdata="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" filled="t" strokecolor="gray" strokeweight="2.25pt">
+                  <v:textbox inset=",0,,0">
+                    <w:txbxContent>
+                      <w:p>
+                        <w:pPr>
+                          <w:jc w:val="center"/>
+                        </w:pPr>
+                        <w:r>
+                          <w:fldChar w:fldCharType="begin"/>
+                        </w:r>
+                        <w:r>
+                          <w:instrText>PAGE    \* MERGEFORMAT</w:instrText>
+                        </w:r>
+                        <w:r>
+                          <w:fldChar w:fldCharType="separate"/>
+                        </w:r>
+                        <w:r>
+                          <w:t>2</w:t>
+                        </w:r>
+                        <w:r>
+                          <w:fldChar w:fldCharType="end"/>
+                        </w:r>
+                      </w:p>
+                    </w:txbxContent>
+                  </v:textbox>
+                  <w10:wrap anchorx="margin" anchory="margin"/>
+                </v:shape>
+              </w:pict>
+            </mc:Fallback>
+          </mc:AlternateContent>
+        </w:r>
+        <w:r>
+          <w:rPr>
+            <w:noProof/>
+          </w:rPr>
+          <mc:AlternateContent>
+            <mc:Choice Requires="wps">
+              <w:drawing>
+                <wp:anchor distT="0" distB="0" distL="114300" distR="114300" simplePos="0" relativeHeight="251660288" behindDoc="0" locked="0" layoutInCell="1" allowOverlap="1" wp14:anchorId="57F3A11C" wp14:editId="1AA0D43D">
+                  <wp:simplePos x="0" y="0"/>
+                  <wp:positionH relativeFrom="margin">
+                    <wp:align>center</wp:align>
+                  </wp:positionH>
+                  <wp:positionV relativeFrom="bottomMargin">
+                    <wp:align>center</wp:align>
+                  </wp:positionV>
+                  <wp:extent cx="5518150" cy="0"/>
+                  <wp:effectExtent l="9525" t="9525" r="6350" b="9525"/>
+                  <wp:wrapNone/>
+                  <wp:docPr id="1092848664" name="Connecteur droit avec flèche 2"/>
+                  <wp:cNvGraphicFramePr>
+                    <a:graphicFrameLocks xmlns:a="http://schemas.openxmlformats.org/drawingml/2006/main"/>
+                  </wp:cNvGraphicFramePr>
+                  <a:graphic xmlns:a="http://schemas.openxmlformats.org/drawingml/2006/main">
+                    <a:graphicData uri="http://schemas.microsoft.com/office/word/2010/wordprocessingShape">
+                      <wps:wsp>
+                        <wps:cNvCnPr>
+                          <a:cxnSpLocks noChangeShapeType="1"/>
+                        </wps:cNvCnPr>
+                        <wps:spPr bwMode="auto">
+                          <a:xfrm>
+                            <a:off x="0" y="0"/>
+                            <a:ext cx="5518150" cy="0"/>
+                          </a:xfrm>
+                          <a:prstGeom prst="straightConnector1">
+                            <a:avLst/>
+                          </a:prstGeom>
+                          <a:noFill/>
+                          <a:ln w="12700">
+                            <a:solidFill>
+                              <a:srgbClr val="808080"/>
+                            </a:solidFill>
+                            <a:round/>
+                            <a:headEnd/>
+                            <a:tailEnd/>
+                          </a:ln>
+                          <a:extLst>
+                            <a:ext uri="{909E8E84-426E-40DD-AFC4-6F175D3DCCD1}">
+                              <a14:hiddenFill xmlns:a14="http://schemas.microsoft.com/office/drawing/2010/main">
+                                <a:noFill/>
+                              </a14:hiddenFill>
+                            </a:ext>
+                          </a:extLst>
+                        </wps:spPr>
+                        <wps:bodyPr/>
+                      </wps:wsp>
+                    </a:graphicData>
+                  </a:graphic>
+                  <wp14:sizeRelH relativeFrom="page">
+                    <wp14:pctWidth>0</wp14:pctWidth>
+                  </wp14:sizeRelH>
+                  <wp14:sizeRelV relativeFrom="bottomMargin">
+                    <wp14:pctHeight>0</wp14:pctHeight>
+                  </wp14:sizeRelV>
+                </wp:anchor>
+              </w:drawing>
+            </mc:Choice>
+            <mc:Fallback>
+              <w:pict>
+                <v:shapetype w14:anchorId="5214D289" id="_x0000_t32" coordsize="21600,21600" o:spt="32" o:oned="t" path="m,l21600,21600e" filled="f">
+                  <v:path arrowok="t" fillok="f" o:connecttype="none"/>
+                  <o:lock v:ext="edit" shapetype="t"/>
+                </v:shapetype>
+                <v:shape id="Connecteur droit avec flèche 2" o:spid="_x0000_s1026" type="#_x0000_t32" style="position:absolute;margin-left:0;margin-top:0;width:434.5pt;height:0;z-index:251660288;visibility:visible;mso-wrap-style:square;mso-width-percent:0;mso-height-percent:0;mso-wrap-distance-left:9pt;mso-wrap-distance-top:0;mso-wrap-distance-right:9pt;mso-wrap-distance-bottom:0;mso-position-horizontal:center;mso-position-horizontal-relative:margin;mso-position-vertical:center;mso-position-vertical-relative:bottom-margin-area;mso-width-percent:0;mso-height-percent:0;mso-width-relative:page;mso-height-relative:bottom-margin-area" o:gfxdata="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" strokecolor="gray" strokeweight="1pt">
+                  <w10:wrap anchorx="margin" anchory="margin"/>
+                </v:shape>
+              </w:pict>
+            </mc:Fallback>
+          </mc:AlternateContent>
+        </w:r>
+      </w:p>
+    </w:sdtContent>
+  </w:sdt>
+</w:ftr>
+</file>
+
+<file path=word/footnotes.xml><?xml version="1.0" encoding="utf-8"?>
+<w:footnotes xmlns:wpc="http://schemas.microsoft.com/office/word/2010/wordprocessingCanvas" xmlns:cx="http://schemas.microsoft.com/office/drawing/2014/chartex" xmlns:cx1="http://schemas.microsoft.com/office/drawing/2015/9/8/chartex" xmlns:cx2="http://schemas.microsoft.com/office/drawing/2015/10/21/chartex" xmlns:cx3="http://schemas.microsoft.com/office/drawing/2016/5/9/chartex" xmlns:cx4="http://schemas.microsoft.com/office/drawing/2016/5/10/chartex" xmlns:cx5="http://schemas.microsoft.com/office/drawing/2016/5/11/chartex" xmlns:cx6="http://schemas.microsoft.com/office/drawing/2016/5/12/chartex" xmlns:cx7="http://schemas.microsoft.com/office/drawing/2016/5/13/chartex" xmlns:cx8="http://schemas.microsoft.com/office/drawing/2016/5/14/chartex" xmlns:mc="http://schemas.openxmlformats.org/markup-compatibility/2006" xmlns:aink="http://schemas.microsoft.com/office/drawing/2016/ink" xmlns:am3d="http://schemas.microsoft.com/office/drawing/2017/model3d" xmlns:o="urn:schemas-microsoft-com:office:office" xmlns:oel="http://schemas.microsoft.com/office/2019/extlst" xmlns:r="http://schemas.openxmlformats.org/officeDocument/2006/relationships" xmlns:m="http://schemas.openxmlformats.org/officeDocument/2006/math" xmlns:v="urn:schemas-microsoft-com:vml" xmlns:wp14="http://schemas.microsoft.com/office/word/2010/wordprocessingDrawing" xmlns:wp="http://schemas.openxmlformats.org/drawingml/2006/wordprocessingDrawing" xmlns:w10="urn:schemas-microsoft-com:office:word" xmlns:w="http://schemas.openxmlformats.org/wordprocessingml/2006/main" xmlns:w14="http://schemas.microsoft.com/office/word/2010/wordml" xmlns:w15="http://schemas.microsoft.com/office/word/2012/wordml" xmlns:w16cex="http://schemas.microsoft.com/office/word/2018/wordml/cex" xmlns:w16cid="http://schemas.microsoft.com/office/word/2016/wordml/cid" xmlns:w16="http://schemas.microsoft.com/office/word/2018/wordml" xmlns:w16sdtdh="http://schemas.microsoft.com/office/word/2020/wordml/sdtdatahash" xmlns:w16se="http://schemas.microsoft.com/office/word/2015/wordml/symex" xmlns:wpg="http://schemas.microsoft.com/office/word/2010/wordprocessingGroup" xmlns:wpi="http://schemas.microsoft.com/office/word/2010/wordprocessingInk" xmlns:wne="http://schemas.microsoft.com/office/word/2006/wordml" xmlns:wps="http://schemas.microsoft.com/office/word/2010/wordprocessingShape" mc:Ignorable="w14 w15 w16se w16cid w16 w16cex w16sdtdh wp14">
+  <w:footnote w:type="separator" w:id="-1">
+    <w:p>
+      <w:pPr>
+        <w:spacing w:after="0" w:line="240" w:lineRule="auto"/>
+      </w:pPr>
+      <w:r>
+        <w:separator/>
+      </w:r>
+    </w:p>
+  </w:footnote>
+  <w:footnote w:type="continuationSeparator" w:id="0">
+    <w:p>
+      <w:pPr>
+        <w:spacing w:after="0" w:line="240" w:lineRule="auto"/>
+      </w:pPr>
+      <w:r>
+        <w:continuationSeparator/>
+      </w:r>
+    </w:p>
+  </w:footnote>
+  <w:footnote w:type="continuationNotice" w:id="1">
+    <w:p>
+      <w:pPr>
+        <w:spacing w:after="0" w:line="240" w:lineRule="auto"/>
+      </w:pPr>
+    </w:p>
+  </w:footnote>
+</w:footnotes>
+</file>
+
+<file path=word/header1.xml><?xml version="1.0" encoding="utf-8"?>
+<w:hdr xmlns:wpc="http://schemas.microsoft.com/office/word/2010/wordprocessingCanvas" xmlns:cx="http://schemas.microsoft.com/office/drawing/2014/chartex" xmlns:cx1="http://schemas.microsoft.com/office/drawing/2015/9/8/chartex" xmlns:cx2="http://schemas.microsoft.com/office/drawing/2015/10/21/chartex" xmlns:cx3="http://schemas.microsoft.com/office/drawing/2016/5/9/chartex" xmlns:cx4="http://schemas.microsoft.com/office/drawing/2016/5/10/chartex" xmlns:cx5="http://schemas.microsoft.com/office/drawing/2016/5/11/chartex" xmlns:cx6="http://schemas.microsoft.com/office/drawing/2016/5/12/chartex" xmlns:cx7="http://schemas.microsoft.com/office/drawing/2016/5/13/chartex" xmlns:cx8="http://schemas.microsoft.com/office/drawing/2016/5/14/chartex" xmlns:mc="http://schemas.openxmlformats.org/markup-compatibility/2006" xmlns:aink="http://schemas.microsoft.com/office/drawing/2016/ink" xmlns:am3d="http://schemas.microsoft.com/office/drawing/2017/model3d" xmlns:o="urn:schemas-microsoft-com:office:office" xmlns:oel="http://schemas.microsoft.com/office/2019/extlst" xmlns:r="http://schemas.openxmlformats.org/officeDocument/2006/relationships" xmlns:m="http://schemas.openxmlformats.org/officeDocument/2006/math" xmlns:v="urn:schemas-microsoft-com:vml" xmlns:wp14="http://schemas.microsoft.com/office/word/2010/wordprocessingDrawing" xmlns:wp="http://schemas.openxmlformats.org/drawingml/2006/wordprocessingDrawing" xmlns:w10="urn:schemas-microsoft-com:office:word" xmlns:w="http://schemas.openxmlformats.org/wordprocessingml/2006/main" xmlns:w14="http://schemas.microsoft.com/office/word/2010/wordml" xmlns:w15="http://schemas.microsoft.com/office/word/2012/wordml" xmlns:w16cex="http://schemas.microsoft.com/office/word/2018/wordml/cex" xmlns:w16cid="http://schemas.microsoft.com/office/word/2016/wordml/cid" xmlns:w16="http://schemas.microsoft.com/office/word/2018/wordml" xmlns:w16sdtdh="http://schemas.microsoft.com/office/word/2020/wordml/sdtdatahash" xmlns:w16se="http://schemas.microsoft.com/office/word/2015/wordml/symex" xmlns:wpg="http://schemas.microsoft.com/office/word/2010/wordprocessingGroup" xmlns:wpi="http://schemas.microsoft.com/office/word/2010/wordprocessingInk" xmlns:wne="http://schemas.microsoft.com/office/word/2006/wordml" xmlns:wps="http://schemas.microsoft.com/office/word/2010/wordprocessingShape" mc:Ignorable="w14 w15 w16se w16cid w16 w16cex w16sdtdh wp14">
+  <w:p>
+    <w:pPr>
+      <w:pStyle w:val="En-tte"/>
+      <w:tabs>
+        <w:tab w:val="clear" w:pos="4536"/>
+        <w:tab w:val="clear" w:pos="9072"/>
+        <w:tab w:val="center" w:pos="4680"/>
+        <w:tab w:val="right" w:pos="9360"/>
+      </w:tabs>
+      <w:rPr>
+        <w:rFonts w:ascii="Verdana Pro" w:hAnsi="Verdana Pro"/>
+        <w:sz w:val="24"/>
+        <w:szCs w:val="24"/>
+      </w:rPr>
+    </w:pPr>
+    <w:r>
+      <w:rPr>
+        <w:rFonts w:ascii="Verdana Pro" w:hAnsi="Verdana Pro"/>
+        <w:sz w:val="24"/>
+        <w:szCs w:val="24"/>
+      </w:rPr>
+      <w:t>Corentin Batard</w:t>
+    </w:r>
+    <w:r>
+      <w:rPr>
+        <w:rFonts w:ascii="Verdana Pro" w:hAnsi="Verdana Pro"/>
+        <w:sz w:val="24"/>
+        <w:szCs w:val="24"/>
+      </w:rPr>
+      <w:tab/>
+      <w:t>Tab Magiques</w:t>
+    </w:r>
+    <w:r>
+      <w:rPr>
+        <w:rFonts w:ascii="Verdana Pro" w:hAnsi="Verdana Pro"/>
+        <w:sz w:val="24"/>
+        <w:szCs w:val="24"/>
+      </w:rPr>
+      <w:tab/>
+      <w:t>04/10/2023</w:t>
+    </w:r>
+  </w:p>
+  <w:p>
+    <w:pPr>
+      <w:pStyle w:val="En-tte"/>
+      <w:tabs>
+        <w:tab w:val="clear" w:pos="4536"/>
+        <w:tab w:val="clear" w:pos="9072"/>
+        <w:tab w:val="right" w:pos="9360"/>
+      </w:tabs>
+      <w:rPr>
+        <w:rFonts w:ascii="Verdana Pro" w:hAnsi="Verdana Pro"/>
+        <w:sz w:val="24"/>
+        <w:szCs w:val="24"/>
+      </w:rPr>
+    </w:pPr>
+    <w:r>
+      <w:rPr>
+        <w:rFonts w:ascii="Verdana Pro" w:hAnsi="Verdana Pro"/>
+        <w:noProof/>
+        <w:sz w:val="24"/>
+        <w:szCs w:val="24"/>
+      </w:rPr>
+      <w:drawing>
+        <wp:anchor distT="0" distB="0" distL="114300" distR="114300" simplePos="0" relativeHeight="251658240" behindDoc="1" locked="0" layoutInCell="1" allowOverlap="1" wp14:anchorId="0895762A" wp14:editId="06180312">
+          <wp:simplePos x="0" y="0"/>
+          <wp:positionH relativeFrom="margin">
+            <wp:align>right</wp:align>
+          </wp:positionH>
+          <wp:positionV relativeFrom="paragraph">
+            <wp:posOffset>8890</wp:posOffset>
+          </wp:positionV>
+          <wp:extent cx="718820" cy="539750"/>
+          <wp:effectExtent l="0" t="0" r="0" b="0"/>
+          <wp:wrapTight wrapText="bothSides">
+            <wp:wrapPolygon edited="0">
+              <wp:start x="7442" y="762"/>
+              <wp:lineTo x="1717" y="4574"/>
+              <wp:lineTo x="1717" y="19821"/>
+              <wp:lineTo x="16028" y="19821"/>
+              <wp:lineTo x="16601" y="18296"/>
+              <wp:lineTo x="19463" y="14485"/>
+              <wp:lineTo x="20608" y="8386"/>
+              <wp:lineTo x="16028" y="3049"/>
+              <wp:lineTo x="9731" y="762"/>
+              <wp:lineTo x="7442" y="762"/>
+            </wp:wrapPolygon>
+          </wp:wrapTight>
+          <wp:docPr id="875542844" name="Image 875542844" descr="Une image contenant Graphique, Police, texte, graphisme&#10;&#10;Description générée automatiquement"/>
+          <wp:cNvGraphicFramePr>
+            <a:graphicFrameLocks xmlns:a="http://schemas.openxmlformats.org/drawingml/2006/main" noChangeAspect="1"/>
+          </wp:cNvGraphicFramePr>
+          <a:graphic xmlns:a="http://schemas.openxmlformats.org/drawingml/2006/main">
+            <a:graphicData uri="http://schemas.openxmlformats.org/drawingml/2006/picture">
+              <pic:pic xmlns:pic="http://schemas.openxmlformats.org/drawingml/2006/picture">
+                <pic:nvPicPr>
+                  <pic:cNvPr id="875542844" name="Image 1" descr="Une image contenant Graphique, Police, texte, graphisme&#10;&#10;Description générée automatiquement"/>
+                  <pic:cNvPicPr/>
+                </pic:nvPicPr>
+                <pic:blipFill>
+                  <a:blip r:embed="rId1">
+                    <a:extLst>
+                      <a:ext uri="{28A0092B-C50C-407E-A947-70E740481C1C}">
+                        <a14:useLocalDpi xmlns:a14="http://schemas.microsoft.com/office/drawing/2010/main" val="0"/>
+                      </a:ext>
+                    </a:extLst>
+                  </a:blip>
+                  <a:stretch>
+                    <a:fillRect/>
+                  </a:stretch>
+                </pic:blipFill>
+                <pic:spPr>
+                  <a:xfrm>
+                    <a:off x="0" y="0"/>
+                    <a:ext cx="718820" cy="539750"/>
+                  </a:xfrm>
+                  <a:prstGeom prst="rect">
+                    <a:avLst/>
+                  </a:prstGeom>
+                </pic:spPr>
+              </pic:pic>
+            </a:graphicData>
+          </a:graphic>
+          <wp14:sizeRelH relativeFrom="margin">
+            <wp14:pctWidth>0</wp14:pctWidth>
+          </wp14:sizeRelH>
+          <wp14:sizeRelV relativeFrom="margin">
+            <wp14:pctHeight>0</wp14:pctHeight>
+          </wp14:sizeRelV>
+        </wp:anchor>
+      </w:drawing>
+    </w:r>
+    <w:r>
+      <w:rPr>
+        <w:rFonts w:ascii="Verdana Pro" w:hAnsi="Verdana Pro"/>
+        <w:sz w:val="24"/>
+        <w:szCs w:val="24"/>
+      </w:rPr>
+      <w:t>Lussandre Lederrey</w:t>
+    </w:r>
+    <w:r>
+      <w:rPr>
+        <w:rFonts w:ascii="Verdana Pro" w:hAnsi="Verdana Pro"/>
+        <w:sz w:val="24"/>
+        <w:szCs w:val="24"/>
+      </w:rPr>
+      <w:tab/>
+    </w:r>
+  </w:p>
+  <w:p>
+    <w:pPr>
+      <w:pStyle w:val="En-tte"/>
+      <w:rPr>
+        <w:rFonts w:ascii="Verdana Pro" w:hAnsi="Verdana Pro"/>
+        <w:sz w:val="24"/>
+        <w:szCs w:val="24"/>
+      </w:rPr>
+    </w:pPr>
+    <w:r>
+      <w:rPr>
+        <w:rFonts w:ascii="Verdana Pro" w:hAnsi="Verdana Pro"/>
+        <w:sz w:val="24"/>
+        <w:szCs w:val="24"/>
+      </w:rPr>
+      <w:t>Allan Maccrez</w:t>
+    </w:r>
+  </w:p>
+  <w:p>
+    <w:pPr>
+      <w:pStyle w:val="En-tte"/>
+      <w:rPr>
+        <w:rFonts w:ascii="Verdana Pro" w:hAnsi="Verdana Pro"/>
+        <w:sz w:val="24"/>
+        <w:szCs w:val="24"/>
+      </w:rPr>
+    </w:pPr>
+  </w:p>
+</w:hdr>
+</file>
+
+<file path=word/header2.xml><?xml version="1.0" encoding="utf-8"?>
+<w:hdr xmlns:wpc="http://schemas.microsoft.com/office/word/2010/wordprocessingCanvas" xmlns:cx="http://schemas.microsoft.com/office/drawing/2014/chartex" xmlns:cx1="http://schemas.microsoft.com/office/drawing/2015/9/8/chartex" xmlns:cx2="http://schemas.microsoft.com/office/drawing/2015/10/21/chartex" xmlns:cx3="http://schemas.microsoft.com/office/drawing/2016/5/9/chartex" xmlns:cx4="http://schemas.microsoft.com/office/drawing/2016/5/10/chartex" xmlns:cx5="http://schemas.microsoft.com/office/drawing/2016/5/11/chartex" xmlns:cx6="http://schemas.microsoft.com/office/drawing/2016/5/12/chartex" xmlns:cx7="http://schemas.microsoft.com/office/drawing/2016/5/13/chartex" xmlns:cx8="http://schemas.microsoft.com/office/drawing/2016/5/14/chartex" xmlns:mc="http://schemas.openxmlformats.org/markup-compatibility/2006" xmlns:aink="http://schemas.microsoft.com/office/drawing/2016/ink" xmlns:am3d="http://schemas.microsoft.com/office/drawing/2017/model3d" xmlns:o="urn:schemas-microsoft-com:office:office" xmlns:oel="http://schemas.microsoft.com/office/2019/extlst" xmlns:r="http://schemas.openxmlformats.org/officeDocument/2006/relationships" xmlns:m="http://schemas.openxmlformats.org/officeDocument/2006/math" xmlns:v="urn:schemas-microsoft-com:vml" xmlns:wp14="http://schemas.microsoft.com/office/word/2010/wordprocessingDrawing" xmlns:wp="http://schemas.openxmlformats.org/drawingml/2006/wordprocessingDrawing" xmlns:w10="urn:schemas-microsoft-com:office:word" xmlns:w="http://schemas.openxmlformats.org/wordprocessingml/2006/main" xmlns:w14="http://schemas.microsoft.com/office/word/2010/wordml" xmlns:w15="http://schemas.microsoft.com/office/word/2012/wordml" xmlns:w16cex="http://schemas.microsoft.com/office/word/2018/wordml/cex" xmlns:w16cid="http://schemas.microsoft.com/office/word/2016/wordml/cid" xmlns:w16="http://schemas.microsoft.com/office/word/2018/wordml" xmlns:w16sdtdh="http://schemas.microsoft.com/office/word/2020/wordml/sdtdatahash" xmlns:w16se="http://schemas.microsoft.com/office/word/2015/wordml/symex" xmlns:wpg="http://schemas.microsoft.com/office/word/2010/wordprocessingGroup" xmlns:wpi="http://schemas.microsoft.com/office/word/2010/wordprocessingInk" xmlns:wne="http://schemas.microsoft.com/office/word/2006/wordml" xmlns:wps="http://schemas.microsoft.com/office/word/2010/wordprocessingShape" mc:Ignorable="w14 w15 w16se w16cid w16 w16cex w16sdtdh wp14">
+  <w:p>
+    <w:pPr>
+      <w:pStyle w:val="En-tte"/>
+      <w:tabs>
+        <w:tab w:val="clear" w:pos="4536"/>
+        <w:tab w:val="clear" w:pos="9072"/>
+        <w:tab w:val="center" w:pos="4680"/>
+        <w:tab w:val="right" w:pos="9360"/>
+      </w:tabs>
+      <w:rPr>
+        <w:rFonts w:ascii="Verdana Pro" w:hAnsi="Verdana Pro"/>
+        <w:sz w:val="24"/>
+        <w:szCs w:val="24"/>
+      </w:rPr>
+    </w:pPr>
+    <w:r>
+      <w:rPr>
+        <w:rFonts w:ascii="Verdana Pro" w:hAnsi="Verdana Pro"/>
+        <w:sz w:val="24"/>
+        <w:szCs w:val="24"/>
+      </w:rPr>
+      <w:t>Corentin Batard</w:t>
+    </w:r>
+    <w:r>
+      <w:rPr>
+        <w:rFonts w:ascii="Verdana Pro" w:hAnsi="Verdana Pro"/>
+        <w:sz w:val="24"/>
+        <w:szCs w:val="24"/>
+      </w:rPr>
+      <w:tab/>
+      <w:t>Tab Magiques</w:t>
+    </w:r>
+    <w:r>
+      <w:rPr>
+        <w:rFonts w:ascii="Verdana Pro" w:hAnsi="Verdana Pro"/>
+        <w:sz w:val="24"/>
+        <w:szCs w:val="24"/>
+      </w:rPr>
+      <w:tab/>
+      <w:t>04/10/2023</w:t>
+    </w:r>
+  </w:p>
+  <w:p>
+    <w:pPr>
+      <w:pStyle w:val="En-tte"/>
+      <w:tabs>
+        <w:tab w:val="clear" w:pos="4536"/>
+        <w:tab w:val="clear" w:pos="9072"/>
+        <w:tab w:val="right" w:pos="9360"/>
+      </w:tabs>
+      <w:rPr>
+        <w:rFonts w:ascii="Verdana Pro" w:hAnsi="Verdana Pro"/>
+        <w:sz w:val="24"/>
+        <w:szCs w:val="24"/>
+      </w:rPr>
+    </w:pPr>
+    <w:r>
+      <w:rPr>
+        <w:rFonts w:ascii="Verdana Pro" w:hAnsi="Verdana Pro"/>
+        <w:noProof/>
+        <w:sz w:val="24"/>
+        <w:szCs w:val="24"/>
+      </w:rPr>
+      <w:drawing>
+        <wp:anchor distT="0" distB="0" distL="114300" distR="114300" simplePos="0" relativeHeight="251663360" behindDoc="1" locked="0" layoutInCell="1" allowOverlap="1" wp14:anchorId="472D7C1A" wp14:editId="36FEC8D0">
+          <wp:simplePos x="0" y="0"/>
+          <wp:positionH relativeFrom="margin">
+            <wp:align>right</wp:align>
+          </wp:positionH>
+          <wp:positionV relativeFrom="paragraph">
+            <wp:posOffset>8890</wp:posOffset>
+          </wp:positionV>
+          <wp:extent cx="718820" cy="539750"/>
+          <wp:effectExtent l="0" t="0" r="0" b="0"/>
+          <wp:wrapTight wrapText="bothSides">
+            <wp:wrapPolygon edited="0">
+              <wp:start x="7442" y="762"/>
+              <wp:lineTo x="1717" y="4574"/>
+              <wp:lineTo x="1717" y="19821"/>
+              <wp:lineTo x="16028" y="19821"/>
+              <wp:lineTo x="16601" y="18296"/>
+              <wp:lineTo x="19463" y="14485"/>
+              <wp:lineTo x="20608" y="8386"/>
+              <wp:lineTo x="16028" y="3049"/>
+              <wp:lineTo x="9731" y="762"/>
+              <wp:lineTo x="7442" y="762"/>
+            </wp:wrapPolygon>
+          </wp:wrapTight>
+          <wp:docPr id="1552954813" name="Image 1552954813" descr="Une image contenant Graphique, Police, texte, graphisme&#10;&#10;Description générée automatiquement"/>
+          <wp:cNvGraphicFramePr>
+            <a:graphicFrameLocks xmlns:a="http://schemas.openxmlformats.org/drawingml/2006/main" noChangeAspect="1"/>
+          </wp:cNvGraphicFramePr>
+          <a:graphic xmlns:a="http://schemas.openxmlformats.org/drawingml/2006/main">
+            <a:graphicData uri="http://schemas.openxmlformats.org/drawingml/2006/picture">
+              <pic:pic xmlns:pic="http://schemas.openxmlformats.org/drawingml/2006/picture">
+                <pic:nvPicPr>
+                  <pic:cNvPr id="875542844" name="Image 1" descr="Une image contenant Graphique, Police, texte, graphisme&#10;&#10;Description générée automatiquement"/>
+                  <pic:cNvPicPr/>
+                </pic:nvPicPr>
+                <pic:blipFill>
+                  <a:blip r:embed="rId1">
+                    <a:extLst>
+                      <a:ext uri="{28A0092B-C50C-407E-A947-70E740481C1C}">
+                        <a14:useLocalDpi xmlns:a14="http://schemas.microsoft.com/office/drawing/2010/main" val="0"/>
+                      </a:ext>
+                    </a:extLst>
+                  </a:blip>
+                  <a:stretch>
+                    <a:fillRect/>
+                  </a:stretch>
+                </pic:blipFill>
+                <pic:spPr>
+                  <a:xfrm>
+                    <a:off x="0" y="0"/>
+                    <a:ext cx="718820" cy="539750"/>
+                  </a:xfrm>
+                  <a:prstGeom prst="rect">
+                    <a:avLst/>
+                  </a:prstGeom>
+                </pic:spPr>
+              </pic:pic>
+            </a:graphicData>
+          </a:graphic>
+          <wp14:sizeRelH relativeFrom="margin">
+            <wp14:pctWidth>0</wp14:pctWidth>
+          </wp14:sizeRelH>
+          <wp14:sizeRelV relativeFrom="margin">
+            <wp14:pctHeight>0</wp14:pctHeight>
+          </wp14:sizeRelV>
+        </wp:anchor>
+      </w:drawing>
+    </w:r>
+    <w:r>
+      <w:rPr>
+        <w:rFonts w:ascii="Verdana Pro" w:hAnsi="Verdana Pro"/>
+        <w:sz w:val="24"/>
+        <w:szCs w:val="24"/>
+      </w:rPr>
+      <w:t>Lussandre Lederrey</w:t>
+    </w:r>
+    <w:r>
+      <w:rPr>
+        <w:rFonts w:ascii="Verdana Pro" w:hAnsi="Verdana Pro"/>
+        <w:sz w:val="24"/>
+        <w:szCs w:val="24"/>
+      </w:rPr>
+      <w:tab/>
+    </w:r>
+  </w:p>
+  <w:p>
+    <w:pPr>
+      <w:pStyle w:val="En-tte"/>
+      <w:rPr>
+        <w:rFonts w:ascii="Verdana Pro" w:hAnsi="Verdana Pro"/>
+        <w:sz w:val="24"/>
+        <w:szCs w:val="24"/>
+      </w:rPr>
+    </w:pPr>
+    <w:r>
+      <w:rPr>
+        <w:rFonts w:ascii="Verdana Pro" w:hAnsi="Verdana Pro"/>
+        <w:sz w:val="24"/>
+        <w:szCs w:val="24"/>
+      </w:rPr>
+      <w:t>Allan Maccrez</w:t>
+    </w:r>
+  </w:p>
+  <w:p>
+    <w:pPr>
+      <w:pStyle w:val="En-tte"/>
+    </w:pPr>
+  </w:p>
+</w:hdr>
+</file>
 
 <file path=word/numbering.xml><?xml version="1.0" encoding="utf-8"?>
 <w:numbering xmlns:wpc="http://schemas.microsoft.com/office/word/2010/wordprocessingCanvas" xmlns:cx="http://schemas.microsoft.com/office/drawing/2014/chartex" xmlns:cx1="http://schemas.microsoft.com/office/drawing/2015/9/8/chartex" xmlns:cx2="http://schemas.microsoft.com/office/drawing/2015/10/21/chartex" xmlns:cx3="http://schemas.microsoft.com/office/drawing/2016/5/9/chartex" xmlns:cx4="http://schemas.microsoft.com/office/drawing/2016/5/10/chartex" xmlns:cx5="http://schemas.microsoft.com/office/drawing/2016/5/11/chartex" xmlns:cx6="http://schemas.microsoft.com/office/drawing/2016/5/12/chartex" xmlns:cx7="http://schemas.microsoft.com/office/drawing/2016/5/13/chartex" xmlns:cx8="http://schemas.microsoft.com/office/drawing/2016/5/14/chartex" xmlns:mc="http://schemas.openxmlformats.org/markup-compatibility/2006" xmlns:aink="http://schemas.microsoft.com/office/drawing/2016/ink" xmlns:am3d="http://schemas.microsoft.com/office/drawing/2017/model3d" xmlns:o="urn:schemas-microsoft-com:office:office" xmlns:oel="http://schemas.microsoft.com/office/2019/extlst" xmlns:r="http://schemas.openxmlformats.org/officeDocument/2006/relationships" xmlns:m="http://schemas.openxmlformats.org/officeDocument/2006/math" xmlns:v="urn:schemas-microsoft-com:vml" xmlns:wp14="http://schemas.microsoft.com/office/word/2010/wordprocessingDrawing" xmlns:wp="http://schemas.openxmlformats.org/drawingml/2006/wordprocessingDrawing" xmlns:w10="urn:schemas-microsoft-com:office:word" xmlns:w="http://schemas.openxmlformats.org/wordprocessingml/2006/main" xmlns:w14="http://schemas.microsoft.com/office/word/2010/wordml" xmlns:w15="http://schemas.microsoft.com/office/word/2012/wordml" xmlns:w16cex="http://schemas.microsoft.com/office/word/2018/wordml/cex" xmlns:w16cid="http://schemas.microsoft.com/office/word/2016/wordml/cid" xmlns:w16="http://schemas.microsoft.com/office/word/2018/wordml" xmlns:w16sdtdh="http://schemas.microsoft.com/office/word/2020/wordml/sdtdatahash" xmlns:w16se="http://schemas.microsoft.com/office/word/2015/wordml/symex" xmlns:wpg="http://schemas.microsoft.com/office/word/2010/wordprocessingGroup" xmlns:wpi="http://schemas.microsoft.com/office/word/2010/wordprocessingInk" xmlns:wne="http://schemas.microsoft.com/office/word/2006/wordml" xmlns:wps="http://schemas.microsoft.com/office/word/2010/wordprocessingShape" mc:Ignorable="w14 w15 w16se w16cid w16 w16cex w16sdtdh wp14">

</xml_diff>